<commit_message>
Added rope cutting question
</commit_message>
<xml_diff>
--- a/15. Heap + Priority Queue/Heap.docx
+++ b/15. Heap + Priority Queue/Heap.docx
@@ -96,7 +96,7 @@
             </w:rPr>
             <w:fldChar w:fldCharType="separate"/>
           </w:r>
-          <w:hyperlink w:anchor="_Toc203462356" w:history="1">
+          <w:hyperlink w:anchor="_Toc203860977" w:history="1">
             <w:r>
               <w:rPr>
                 <w:rStyle w:val="Hyperlink"/>
@@ -125,7 +125,7 @@
                 <w:noProof/>
                 <w:webHidden/>
               </w:rPr>
-              <w:instrText xml:space="preserve"> PAGEREF _Toc203462356 \h </w:instrText>
+              <w:instrText xml:space="preserve"> PAGEREF _Toc203860977 \h </w:instrText>
             </w:r>
             <w:r>
               <w:rPr>
@@ -168,7 +168,7 @@
               <w:lang w:eastAsia="en-IN"/>
             </w:rPr>
           </w:pPr>
-          <w:hyperlink w:anchor="_Toc203462357" w:history="1">
+          <w:hyperlink w:anchor="_Toc203860978" w:history="1">
             <w:r>
               <w:rPr>
                 <w:rStyle w:val="Hyperlink"/>
@@ -195,7 +195,7 @@
                 <w:noProof/>
                 <w:webHidden/>
               </w:rPr>
-              <w:instrText xml:space="preserve"> PAGEREF _Toc203462357 \h </w:instrText>
+              <w:instrText xml:space="preserve"> PAGEREF _Toc203860978 \h </w:instrText>
             </w:r>
             <w:r>
               <w:rPr>
@@ -238,7 +238,7 @@
               <w:lang w:eastAsia="en-IN"/>
             </w:rPr>
           </w:pPr>
-          <w:hyperlink w:anchor="_Toc203462358" w:history="1">
+          <w:hyperlink w:anchor="_Toc203860979" w:history="1">
             <w:r>
               <w:rPr>
                 <w:rStyle w:val="Hyperlink"/>
@@ -265,7 +265,7 @@
                 <w:noProof/>
                 <w:webHidden/>
               </w:rPr>
-              <w:instrText xml:space="preserve"> PAGEREF _Toc203462358 \h </w:instrText>
+              <w:instrText xml:space="preserve"> PAGEREF _Toc203860979 \h </w:instrText>
             </w:r>
             <w:r>
               <w:rPr>
@@ -308,7 +308,7 @@
               <w:lang w:eastAsia="en-IN"/>
             </w:rPr>
           </w:pPr>
-          <w:hyperlink w:anchor="_Toc203462359" w:history="1">
+          <w:hyperlink w:anchor="_Toc203860980" w:history="1">
             <w:r>
               <w:rPr>
                 <w:rStyle w:val="Hyperlink"/>
@@ -335,7 +335,7 @@
                 <w:noProof/>
                 <w:webHidden/>
               </w:rPr>
-              <w:instrText xml:space="preserve"> PAGEREF _Toc203462359 \h </w:instrText>
+              <w:instrText xml:space="preserve"> PAGEREF _Toc203860980 \h </w:instrText>
             </w:r>
             <w:r>
               <w:rPr>
@@ -378,7 +378,7 @@
               <w:lang w:eastAsia="en-IN"/>
             </w:rPr>
           </w:pPr>
-          <w:hyperlink w:anchor="_Toc203462360" w:history="1">
+          <w:hyperlink w:anchor="_Toc203860981" w:history="1">
             <w:r>
               <w:rPr>
                 <w:rStyle w:val="Hyperlink"/>
@@ -415,7 +415,7 @@
                 <w:noProof/>
                 <w:webHidden/>
               </w:rPr>
-              <w:instrText xml:space="preserve"> PAGEREF _Toc203462360 \h </w:instrText>
+              <w:instrText xml:space="preserve"> PAGEREF _Toc203860981 \h </w:instrText>
             </w:r>
             <w:r>
               <w:rPr>
@@ -459,7 +459,7 @@
               <w:lang w:eastAsia="en-IN"/>
             </w:rPr>
           </w:pPr>
-          <w:hyperlink w:anchor="_Toc203462361" w:history="1">
+          <w:hyperlink w:anchor="_Toc203860982" w:history="1">
             <w:r>
               <w:rPr>
                 <w:rStyle w:val="Hyperlink"/>
@@ -503,7 +503,7 @@
                 <w:noProof/>
                 <w:webHidden/>
               </w:rPr>
-              <w:instrText xml:space="preserve"> PAGEREF _Toc203462361 \h </w:instrText>
+              <w:instrText xml:space="preserve"> PAGEREF _Toc203860982 \h </w:instrText>
             </w:r>
             <w:r>
               <w:rPr>
@@ -547,7 +547,7 @@
               <w:lang w:eastAsia="en-IN"/>
             </w:rPr>
           </w:pPr>
-          <w:hyperlink w:anchor="_Toc203462362" w:history="1">
+          <w:hyperlink w:anchor="_Toc203860983" w:history="1">
             <w:r>
               <w:rPr>
                 <w:rStyle w:val="Hyperlink"/>
@@ -591,7 +591,7 @@
                 <w:noProof/>
                 <w:webHidden/>
               </w:rPr>
-              <w:instrText xml:space="preserve"> PAGEREF _Toc203462362 \h </w:instrText>
+              <w:instrText xml:space="preserve"> PAGEREF _Toc203860983 \h </w:instrText>
             </w:r>
             <w:r>
               <w:rPr>
@@ -635,7 +635,7 @@
               <w:lang w:eastAsia="en-IN"/>
             </w:rPr>
           </w:pPr>
-          <w:hyperlink w:anchor="_Toc203462363" w:history="1">
+          <w:hyperlink w:anchor="_Toc203860984" w:history="1">
             <w:r>
               <w:rPr>
                 <w:rStyle w:val="Hyperlink"/>
@@ -679,7 +679,271 @@
                 <w:noProof/>
                 <w:webHidden/>
               </w:rPr>
-              <w:instrText xml:space="preserve"> PAGEREF _Toc203462363 \h </w:instrText>
+              <w:instrText xml:space="preserve"> PAGEREF _Toc203860984 \h </w:instrText>
+            </w:r>
+            <w:r>
+              <w:rPr>
+                <w:noProof/>
+                <w:webHidden/>
+              </w:rPr>
+            </w:r>
+            <w:r>
+              <w:rPr>
+                <w:noProof/>
+                <w:webHidden/>
+              </w:rPr>
+              <w:fldChar w:fldCharType="separate"/>
+            </w:r>
+            <w:r>
+              <w:rPr>
+                <w:noProof/>
+                <w:webHidden/>
+              </w:rPr>
+              <w:t>5</w:t>
+            </w:r>
+            <w:r>
+              <w:rPr>
+                <w:noProof/>
+                <w:webHidden/>
+              </w:rPr>
+              <w:fldChar w:fldCharType="end"/>
+            </w:r>
+          </w:hyperlink>
+        </w:p>
+        <w:p>
+          <w:pPr>
+            <w:pStyle w:val="TOC3"/>
+            <w:tabs>
+              <w:tab w:val="left" w:pos="880"/>
+              <w:tab w:val="right" w:leader="underscore" w:pos="10456"/>
+            </w:tabs>
+            <w:rPr>
+              <w:rFonts w:eastAsiaTheme="minorEastAsia"/>
+              <w:noProof/>
+              <w:lang w:eastAsia="en-IN"/>
+            </w:rPr>
+          </w:pPr>
+          <w:hyperlink w:anchor="_Toc203860985" w:history="1">
+            <w:r>
+              <w:rPr>
+                <w:rStyle w:val="Hyperlink"/>
+                <w:rFonts w:cstheme="majorHAnsi"/>
+                <w:noProof/>
+              </w:rPr>
+              <w:t>4.</w:t>
+            </w:r>
+            <w:r>
+              <w:rPr>
+                <w:rFonts w:eastAsiaTheme="minorEastAsia"/>
+                <w:noProof/>
+                <w:lang w:eastAsia="en-IN"/>
+              </w:rPr>
+              <w:tab/>
+            </w:r>
+            <w:r>
+              <w:rPr>
+                <w:rStyle w:val="Hyperlink"/>
+                <w:rFonts w:cstheme="majorHAnsi"/>
+                <w:noProof/>
+              </w:rPr>
+              <w:t>Sort Array by Increasing Frequency</w:t>
+            </w:r>
+            <w:r>
+              <w:rPr>
+                <w:noProof/>
+                <w:webHidden/>
+              </w:rPr>
+              <w:tab/>
+            </w:r>
+            <w:r>
+              <w:rPr>
+                <w:noProof/>
+                <w:webHidden/>
+              </w:rPr>
+              <w:fldChar w:fldCharType="begin"/>
+            </w:r>
+            <w:r>
+              <w:rPr>
+                <w:noProof/>
+                <w:webHidden/>
+              </w:rPr>
+              <w:instrText xml:space="preserve"> PAGEREF _Toc203860985 \h </w:instrText>
+            </w:r>
+            <w:r>
+              <w:rPr>
+                <w:noProof/>
+                <w:webHidden/>
+              </w:rPr>
+            </w:r>
+            <w:r>
+              <w:rPr>
+                <w:noProof/>
+                <w:webHidden/>
+              </w:rPr>
+              <w:fldChar w:fldCharType="separate"/>
+            </w:r>
+            <w:r>
+              <w:rPr>
+                <w:noProof/>
+                <w:webHidden/>
+              </w:rPr>
+              <w:t>5</w:t>
+            </w:r>
+            <w:r>
+              <w:rPr>
+                <w:noProof/>
+                <w:webHidden/>
+              </w:rPr>
+              <w:fldChar w:fldCharType="end"/>
+            </w:r>
+          </w:hyperlink>
+        </w:p>
+        <w:p>
+          <w:pPr>
+            <w:pStyle w:val="TOC3"/>
+            <w:tabs>
+              <w:tab w:val="left" w:pos="880"/>
+              <w:tab w:val="right" w:leader="underscore" w:pos="10456"/>
+            </w:tabs>
+            <w:rPr>
+              <w:rFonts w:eastAsiaTheme="minorEastAsia"/>
+              <w:noProof/>
+              <w:lang w:eastAsia="en-IN"/>
+            </w:rPr>
+          </w:pPr>
+          <w:hyperlink w:anchor="_Toc203860986" w:history="1">
+            <w:r>
+              <w:rPr>
+                <w:rStyle w:val="Hyperlink"/>
+                <w:rFonts w:cstheme="majorHAnsi"/>
+                <w:noProof/>
+              </w:rPr>
+              <w:t>5.</w:t>
+            </w:r>
+            <w:r>
+              <w:rPr>
+                <w:rFonts w:eastAsiaTheme="minorEastAsia"/>
+                <w:noProof/>
+                <w:lang w:eastAsia="en-IN"/>
+              </w:rPr>
+              <w:tab/>
+            </w:r>
+            <w:r>
+              <w:rPr>
+                <w:rStyle w:val="Hyperlink"/>
+                <w:rFonts w:cstheme="majorHAnsi"/>
+                <w:noProof/>
+              </w:rPr>
+              <w:t>Minimum Amount of time to Fill Cups</w:t>
+            </w:r>
+            <w:r>
+              <w:rPr>
+                <w:noProof/>
+                <w:webHidden/>
+              </w:rPr>
+              <w:tab/>
+            </w:r>
+            <w:r>
+              <w:rPr>
+                <w:noProof/>
+                <w:webHidden/>
+              </w:rPr>
+              <w:fldChar w:fldCharType="begin"/>
+            </w:r>
+            <w:r>
+              <w:rPr>
+                <w:noProof/>
+                <w:webHidden/>
+              </w:rPr>
+              <w:instrText xml:space="preserve"> PAGEREF _Toc203860986 \h </w:instrText>
+            </w:r>
+            <w:r>
+              <w:rPr>
+                <w:noProof/>
+                <w:webHidden/>
+              </w:rPr>
+            </w:r>
+            <w:r>
+              <w:rPr>
+                <w:noProof/>
+                <w:webHidden/>
+              </w:rPr>
+              <w:fldChar w:fldCharType="separate"/>
+            </w:r>
+            <w:r>
+              <w:rPr>
+                <w:noProof/>
+                <w:webHidden/>
+              </w:rPr>
+              <w:t>5</w:t>
+            </w:r>
+            <w:r>
+              <w:rPr>
+                <w:noProof/>
+                <w:webHidden/>
+              </w:rPr>
+              <w:fldChar w:fldCharType="end"/>
+            </w:r>
+          </w:hyperlink>
+        </w:p>
+        <w:p>
+          <w:pPr>
+            <w:pStyle w:val="TOC3"/>
+            <w:tabs>
+              <w:tab w:val="left" w:pos="880"/>
+              <w:tab w:val="right" w:leader="underscore" w:pos="10456"/>
+            </w:tabs>
+            <w:rPr>
+              <w:rFonts w:eastAsiaTheme="minorEastAsia"/>
+              <w:noProof/>
+              <w:lang w:eastAsia="en-IN"/>
+            </w:rPr>
+          </w:pPr>
+          <w:hyperlink w:anchor="_Toc203860987" w:history="1">
+            <w:r>
+              <w:rPr>
+                <w:rStyle w:val="Hyperlink"/>
+                <w:rFonts w:cstheme="majorHAnsi"/>
+                <w:noProof/>
+              </w:rPr>
+              <w:t>6.</w:t>
+            </w:r>
+            <w:r>
+              <w:rPr>
+                <w:rFonts w:eastAsiaTheme="minorEastAsia"/>
+                <w:noProof/>
+                <w:lang w:eastAsia="en-IN"/>
+              </w:rPr>
+              <w:tab/>
+            </w:r>
+            <w:r>
+              <w:rPr>
+                <w:rStyle w:val="Hyperlink"/>
+                <w:rFonts w:cstheme="majorHAnsi"/>
+                <w:noProof/>
+              </w:rPr>
+              <w:t>Find Subsequence of Length K with Largest Sum</w:t>
+            </w:r>
+            <w:r>
+              <w:rPr>
+                <w:noProof/>
+                <w:webHidden/>
+              </w:rPr>
+              <w:tab/>
+            </w:r>
+            <w:r>
+              <w:rPr>
+                <w:noProof/>
+                <w:webHidden/>
+              </w:rPr>
+              <w:fldChar w:fldCharType="begin"/>
+            </w:r>
+            <w:r>
+              <w:rPr>
+                <w:noProof/>
+                <w:webHidden/>
+              </w:rPr>
+              <w:instrText xml:space="preserve"> PAGEREF _Toc203860987 \h </w:instrText>
             </w:r>
             <w:r>
               <w:rPr>
@@ -722,7 +986,7 @@
               <w:lang w:eastAsia="en-IN"/>
             </w:rPr>
           </w:pPr>
-          <w:hyperlink w:anchor="_Toc203462364" w:history="1">
+          <w:hyperlink w:anchor="_Toc203860988" w:history="1">
             <w:r>
               <w:rPr>
                 <w:rStyle w:val="Hyperlink"/>
@@ -768,7 +1032,7 @@
                 <w:noProof/>
                 <w:webHidden/>
               </w:rPr>
-              <w:instrText xml:space="preserve"> PAGEREF _Toc203462364 \h </w:instrText>
+              <w:instrText xml:space="preserve"> PAGEREF _Toc203860988 \h </w:instrText>
             </w:r>
             <w:r>
               <w:rPr>
@@ -812,14 +1076,14 @@
               <w:lang w:eastAsia="en-IN"/>
             </w:rPr>
           </w:pPr>
-          <w:hyperlink w:anchor="_Toc203462365" w:history="1">
+          <w:hyperlink w:anchor="_Toc203860989" w:history="1">
             <w:r>
               <w:rPr>
                 <w:rStyle w:val="Hyperlink"/>
                 <w:rFonts w:cstheme="majorHAnsi"/>
                 <w:noProof/>
               </w:rPr>
-              <w:t>4.</w:t>
+              <w:t>7.</w:t>
             </w:r>
             <w:r>
               <w:rPr>
@@ -856,7 +1120,7 @@
                 <w:noProof/>
                 <w:webHidden/>
               </w:rPr>
-              <w:instrText xml:space="preserve"> PAGEREF _Toc203462365 \h </w:instrText>
+              <w:instrText xml:space="preserve"> PAGEREF _Toc203860989 \h </w:instrText>
             </w:r>
             <w:r>
               <w:rPr>
@@ -899,7 +1163,7 @@
               <w:lang w:eastAsia="en-IN"/>
             </w:rPr>
           </w:pPr>
-          <w:hyperlink w:anchor="_Toc203462366" w:history="1">
+          <w:hyperlink w:anchor="_Toc203860990" w:history="1">
             <w:r>
               <w:rPr>
                 <w:rStyle w:val="Hyperlink"/>
@@ -936,7 +1200,7 @@
                 <w:noProof/>
                 <w:webHidden/>
               </w:rPr>
-              <w:instrText xml:space="preserve"> PAGEREF _Toc203462366 \h </w:instrText>
+              <w:instrText xml:space="preserve"> PAGEREF _Toc203860990 \h </w:instrText>
             </w:r>
             <w:r>
               <w:rPr>
@@ -979,7 +1243,7 @@
               <w:lang w:eastAsia="en-IN"/>
             </w:rPr>
           </w:pPr>
-          <w:hyperlink w:anchor="_Toc203462367" w:history="1">
+          <w:hyperlink w:anchor="_Toc203860991" w:history="1">
             <w:r>
               <w:rPr>
                 <w:rStyle w:val="Hyperlink"/>
@@ -1008,7 +1272,7 @@
                 <w:noProof/>
                 <w:webHidden/>
               </w:rPr>
-              <w:instrText xml:space="preserve"> PAGEREF _Toc203462367 \h </w:instrText>
+              <w:instrText xml:space="preserve"> PAGEREF _Toc203860991 \h </w:instrText>
             </w:r>
             <w:r>
               <w:rPr>
@@ -1051,7 +1315,7 @@
               <w:lang w:eastAsia="en-IN"/>
             </w:rPr>
           </w:pPr>
-          <w:hyperlink w:anchor="_Toc203462368" w:history="1">
+          <w:hyperlink w:anchor="_Toc203860992" w:history="1">
             <w:r>
               <w:rPr>
                 <w:rStyle w:val="Hyperlink"/>
@@ -1079,7 +1343,7 @@
                 <w:noProof/>
                 <w:webHidden/>
               </w:rPr>
-              <w:instrText xml:space="preserve"> PAGEREF _Toc203462368 \h </w:instrText>
+              <w:instrText xml:space="preserve"> PAGEREF _Toc203860992 \h </w:instrText>
             </w:r>
             <w:r>
               <w:rPr>
@@ -1122,7 +1386,7 @@
               <w:lang w:eastAsia="en-IN"/>
             </w:rPr>
           </w:pPr>
-          <w:hyperlink w:anchor="_Toc203462369" w:history="1">
+          <w:hyperlink w:anchor="_Toc203860993" w:history="1">
             <w:r>
               <w:rPr>
                 <w:rStyle w:val="Hyperlink"/>
@@ -1150,7 +1414,7 @@
                 <w:noProof/>
                 <w:webHidden/>
               </w:rPr>
-              <w:instrText xml:space="preserve"> PAGEREF _Toc203462369 \h </w:instrText>
+              <w:instrText xml:space="preserve"> PAGEREF _Toc203860993 \h </w:instrText>
             </w:r>
             <w:r>
               <w:rPr>
@@ -1170,7 +1434,7 @@
                 <w:noProof/>
                 <w:webHidden/>
               </w:rPr>
-              <w:t>10</w:t>
+              <w:t>11</w:t>
             </w:r>
             <w:r>
               <w:rPr>
@@ -1317,28 +1581,6 @@
     </w:p>
     <w:p>
       <w:pPr>
-        <w:tabs>
-          <w:tab w:val="left" w:pos="2003"/>
-        </w:tabs>
-        <w:spacing w:line="276" w:lineRule="auto"/>
-        <w:rPr>
-          <w:sz w:val="28"/>
-        </w:rPr>
-      </w:pPr>
-    </w:p>
-    <w:p>
-      <w:pPr>
-        <w:tabs>
-          <w:tab w:val="left" w:pos="2003"/>
-        </w:tabs>
-        <w:spacing w:line="276" w:lineRule="auto"/>
-        <w:rPr>
-          <w:sz w:val="28"/>
-        </w:rPr>
-      </w:pPr>
-    </w:p>
-    <w:p>
-      <w:pPr>
         <w:pStyle w:val="Heading1"/>
         <w:spacing w:line="276" w:lineRule="auto"/>
         <w:rPr>
@@ -1349,7 +1591,7 @@
           <w:u w:val="single"/>
         </w:rPr>
       </w:pPr>
-      <w:bookmarkStart w:id="0" w:name="_Toc203462356"/>
+      <w:bookmarkStart w:id="0" w:name="_Toc203860977"/>
       <w:r>
         <w:rPr>
           <w:rFonts w:cstheme="majorHAnsi"/>
@@ -1369,7 +1611,7 @@
         <w:pStyle w:val="Heading2"/>
         <w:spacing w:after="240"/>
       </w:pPr>
-      <w:bookmarkStart w:id="1" w:name="_Toc203462357"/>
+      <w:bookmarkStart w:id="1" w:name="_Toc203860978"/>
       <w:r>
         <w:t>What is heap?</w:t>
       </w:r>
@@ -1958,7 +2200,7 @@
           <w:sz w:val="24"/>
         </w:rPr>
       </w:pPr>
-      <w:bookmarkStart w:id="2" w:name="_Toc203462358"/>
+      <w:bookmarkStart w:id="2" w:name="_Toc203860979"/>
       <w:r>
         <w:lastRenderedPageBreak/>
         <w:t>Heap implementation in python</w:t>
@@ -2865,7 +3107,6 @@
         </w:rPr>
       </w:pPr>
       <w:proofErr w:type="spellStart"/>
-      <w:proofErr w:type="gramStart"/>
       <w:r>
         <w:rPr>
           <w:rFonts w:ascii="Consolas" w:eastAsia="Times New Roman" w:hAnsi="Consolas" w:cs="Times New Roman"/>
@@ -2907,7 +3148,6 @@
         </w:rPr>
         <w:t>(</w:t>
       </w:r>
-      <w:proofErr w:type="gramEnd"/>
       <w:r>
         <w:rPr>
           <w:rFonts w:ascii="Consolas" w:eastAsia="Times New Roman" w:hAnsi="Consolas" w:cs="Times New Roman"/>
@@ -2971,7 +3211,6 @@
           <w:lang w:eastAsia="en-IN"/>
         </w:rPr>
       </w:pPr>
-      <w:proofErr w:type="gramStart"/>
       <w:r>
         <w:rPr>
           <w:rFonts w:ascii="Consolas" w:eastAsia="Times New Roman" w:hAnsi="Consolas" w:cs="Times New Roman"/>
@@ -2992,7 +3231,6 @@
         </w:rPr>
         <w:t>(</w:t>
       </w:r>
-      <w:proofErr w:type="gramEnd"/>
       <w:r>
         <w:rPr>
           <w:rFonts w:ascii="Consolas" w:eastAsia="Times New Roman" w:hAnsi="Consolas" w:cs="Times New Roman"/>
@@ -3443,17 +3681,9 @@
         <w:rPr>
           <w:sz w:val="24"/>
         </w:rPr>
-        <w:t xml:space="preserve">Can use sorting too in above cases, but sorting is </w:t>
-      </w:r>
-      <w:proofErr w:type="gramStart"/>
-      <w:r>
-        <w:rPr>
-          <w:sz w:val="24"/>
-        </w:rPr>
-        <w:t>O(</w:t>
+        <w:t>Can use sorting too in above cases, but sorting is O(</w:t>
       </w:r>
       <w:proofErr w:type="spellStart"/>
-      <w:proofErr w:type="gramEnd"/>
       <w:r>
         <w:rPr>
           <w:sz w:val="24"/>
@@ -3491,7 +3721,7 @@
           <w:sz w:val="24"/>
         </w:rPr>
       </w:pPr>
-      <w:bookmarkStart w:id="3" w:name="_Toc203462359"/>
+      <w:bookmarkStart w:id="3" w:name="_Toc203860980"/>
       <w:r>
         <w:lastRenderedPageBreak/>
         <w:t>Custom Heap Implementation</w:t>
@@ -3523,7 +3753,6 @@
           <w:lang w:eastAsia="en-IN"/>
         </w:rPr>
       </w:pPr>
-      <w:proofErr w:type="gramStart"/>
       <w:r>
         <w:rPr>
           <w:rFonts w:ascii="Consolas" w:eastAsia="Times New Roman" w:hAnsi="Consolas" w:cs="Times New Roman"/>
@@ -3534,7 +3763,6 @@
         </w:rPr>
         <w:t>class</w:t>
       </w:r>
-      <w:proofErr w:type="gramEnd"/>
       <w:r>
         <w:rPr>
           <w:rFonts w:ascii="Consolas" w:eastAsia="Times New Roman" w:hAnsi="Consolas" w:cs="Times New Roman"/>
@@ -3591,7 +3819,6 @@
         <w:t xml:space="preserve">    </w:t>
       </w:r>
       <w:proofErr w:type="spellStart"/>
-      <w:proofErr w:type="gramStart"/>
       <w:r>
         <w:rPr>
           <w:rFonts w:ascii="Consolas" w:eastAsia="Times New Roman" w:hAnsi="Consolas" w:cs="Times New Roman"/>
@@ -3603,7 +3830,6 @@
         <w:t>def</w:t>
       </w:r>
       <w:proofErr w:type="spellEnd"/>
-      <w:proofErr w:type="gramEnd"/>
       <w:r>
         <w:rPr>
           <w:rFonts w:ascii="Consolas" w:eastAsia="Times New Roman" w:hAnsi="Consolas" w:cs="Times New Roman"/>
@@ -3798,7 +4024,6 @@
         <w:t xml:space="preserve">    </w:t>
       </w:r>
       <w:proofErr w:type="spellStart"/>
-      <w:proofErr w:type="gramStart"/>
       <w:r>
         <w:rPr>
           <w:rFonts w:ascii="Consolas" w:eastAsia="Times New Roman" w:hAnsi="Consolas" w:cs="Times New Roman"/>
@@ -3810,7 +4035,6 @@
         <w:t>def</w:t>
       </w:r>
       <w:proofErr w:type="spellEnd"/>
-      <w:proofErr w:type="gramEnd"/>
       <w:r>
         <w:rPr>
           <w:rFonts w:ascii="Consolas" w:eastAsia="Times New Roman" w:hAnsi="Consolas" w:cs="Times New Roman"/>
@@ -3907,7 +4131,6 @@
         <w:t xml:space="preserve">        </w:t>
       </w:r>
       <w:proofErr w:type="spellStart"/>
-      <w:proofErr w:type="gramStart"/>
       <w:r>
         <w:rPr>
           <w:rFonts w:ascii="Consolas" w:eastAsia="Times New Roman" w:hAnsi="Consolas" w:cs="Times New Roman"/>
@@ -3970,7 +4193,6 @@
         <w:t>(</w:t>
       </w:r>
       <w:proofErr w:type="spellStart"/>
-      <w:proofErr w:type="gramEnd"/>
       <w:r>
         <w:rPr>
           <w:rFonts w:ascii="Consolas" w:eastAsia="Times New Roman" w:hAnsi="Consolas" w:cs="Times New Roman"/>
@@ -4054,18 +4276,7 @@
           <w:szCs w:val="21"/>
           <w:lang w:eastAsia="en-IN"/>
         </w:rPr>
-        <w:t>heapify_</w:t>
-      </w:r>
-      <w:proofErr w:type="gramStart"/>
-      <w:r>
-        <w:rPr>
-          <w:rFonts w:ascii="Consolas" w:eastAsia="Times New Roman" w:hAnsi="Consolas" w:cs="Times New Roman"/>
-          <w:color w:val="DCDCAA"/>
-          <w:sz w:val="21"/>
-          <w:szCs w:val="21"/>
-          <w:lang w:eastAsia="en-IN"/>
-        </w:rPr>
-        <w:t>up</w:t>
+        <w:t>heapify_up</w:t>
       </w:r>
       <w:proofErr w:type="spellEnd"/>
       <w:r>
@@ -4079,7 +4290,6 @@
         <w:t>(</w:t>
       </w:r>
       <w:proofErr w:type="spellStart"/>
-      <w:proofErr w:type="gramEnd"/>
       <w:r>
         <w:rPr>
           <w:rFonts w:ascii="Consolas" w:eastAsia="Times New Roman" w:hAnsi="Consolas" w:cs="Times New Roman"/>
@@ -4220,7 +4430,6 @@
         <w:t xml:space="preserve">    </w:t>
       </w:r>
       <w:proofErr w:type="spellStart"/>
-      <w:proofErr w:type="gramStart"/>
       <w:r>
         <w:rPr>
           <w:rFonts w:ascii="Consolas" w:eastAsia="Times New Roman" w:hAnsi="Consolas" w:cs="Times New Roman"/>
@@ -4232,7 +4441,6 @@
         <w:t>def</w:t>
       </w:r>
       <w:proofErr w:type="spellEnd"/>
-      <w:proofErr w:type="gramEnd"/>
       <w:r>
         <w:rPr>
           <w:rFonts w:ascii="Consolas" w:eastAsia="Times New Roman" w:hAnsi="Consolas" w:cs="Times New Roman"/>
@@ -4306,7 +4514,6 @@
         </w:rPr>
         <w:t xml:space="preserve">        </w:t>
       </w:r>
-      <w:proofErr w:type="gramStart"/>
       <w:r>
         <w:rPr>
           <w:rFonts w:ascii="Consolas" w:eastAsia="Times New Roman" w:hAnsi="Consolas" w:cs="Times New Roman"/>
@@ -4317,7 +4524,6 @@
         </w:rPr>
         <w:t>if</w:t>
       </w:r>
-      <w:proofErr w:type="gramEnd"/>
       <w:r>
         <w:rPr>
           <w:rFonts w:ascii="Consolas" w:eastAsia="Times New Roman" w:hAnsi="Consolas" w:cs="Times New Roman"/>
@@ -4455,7 +4661,6 @@
         </w:rPr>
         <w:t xml:space="preserve">            </w:t>
       </w:r>
-      <w:proofErr w:type="gramStart"/>
       <w:r>
         <w:rPr>
           <w:rFonts w:ascii="Consolas" w:eastAsia="Times New Roman" w:hAnsi="Consolas" w:cs="Times New Roman"/>
@@ -4466,7 +4671,6 @@
         </w:rPr>
         <w:t>return</w:t>
       </w:r>
-      <w:proofErr w:type="gramEnd"/>
       <w:r>
         <w:rPr>
           <w:rFonts w:ascii="Consolas" w:eastAsia="Times New Roman" w:hAnsi="Consolas" w:cs="Times New Roman"/>
@@ -4511,7 +4715,6 @@
         <w:t xml:space="preserve">        </w:t>
       </w:r>
       <w:proofErr w:type="spellStart"/>
-      <w:proofErr w:type="gramStart"/>
       <w:r>
         <w:rPr>
           <w:rFonts w:ascii="Consolas" w:eastAsia="Times New Roman" w:hAnsi="Consolas" w:cs="Times New Roman"/>
@@ -4523,7 +4726,6 @@
         <w:t>val</w:t>
       </w:r>
       <w:proofErr w:type="spellEnd"/>
-      <w:proofErr w:type="gramEnd"/>
       <w:r>
         <w:rPr>
           <w:rFonts w:ascii="Consolas" w:eastAsia="Times New Roman" w:hAnsi="Consolas" w:cs="Times New Roman"/>
@@ -4640,7 +4842,6 @@
         <w:t xml:space="preserve">        </w:t>
       </w:r>
       <w:proofErr w:type="spellStart"/>
-      <w:proofErr w:type="gramStart"/>
       <w:r>
         <w:rPr>
           <w:rFonts w:ascii="Consolas" w:eastAsia="Times New Roman" w:hAnsi="Consolas" w:cs="Times New Roman"/>
@@ -4682,7 +4883,6 @@
         </w:rPr>
         <w:t>[</w:t>
       </w:r>
-      <w:proofErr w:type="gramEnd"/>
       <w:r>
         <w:rPr>
           <w:rFonts w:ascii="Consolas" w:eastAsia="Times New Roman" w:hAnsi="Consolas" w:cs="Times New Roman"/>
@@ -4847,18 +5047,7 @@
           <w:szCs w:val="21"/>
           <w:lang w:eastAsia="en-IN"/>
         </w:rPr>
-        <w:t>heapify_</w:t>
-      </w:r>
-      <w:proofErr w:type="gramStart"/>
-      <w:r>
-        <w:rPr>
-          <w:rFonts w:ascii="Consolas" w:eastAsia="Times New Roman" w:hAnsi="Consolas" w:cs="Times New Roman"/>
-          <w:color w:val="DCDCAA"/>
-          <w:sz w:val="21"/>
-          <w:szCs w:val="21"/>
-          <w:lang w:eastAsia="en-IN"/>
-        </w:rPr>
-        <w:t>down</w:t>
+        <w:t>heapify_down</w:t>
       </w:r>
       <w:proofErr w:type="spellEnd"/>
       <w:r>
@@ -4871,7 +5060,6 @@
         </w:rPr>
         <w:t>(</w:t>
       </w:r>
-      <w:proofErr w:type="gramEnd"/>
       <w:r>
         <w:rPr>
           <w:rFonts w:ascii="Consolas" w:eastAsia="Times New Roman" w:hAnsi="Consolas" w:cs="Times New Roman"/>
@@ -4915,7 +5103,6 @@
         </w:rPr>
         <w:t xml:space="preserve">        </w:t>
       </w:r>
-      <w:proofErr w:type="gramStart"/>
       <w:r>
         <w:rPr>
           <w:rFonts w:ascii="Consolas" w:eastAsia="Times New Roman" w:hAnsi="Consolas" w:cs="Times New Roman"/>
@@ -4926,7 +5113,6 @@
         </w:rPr>
         <w:t>return</w:t>
       </w:r>
-      <w:proofErr w:type="gramEnd"/>
       <w:r>
         <w:rPr>
           <w:rFonts w:ascii="Consolas" w:eastAsia="Times New Roman" w:hAnsi="Consolas" w:cs="Times New Roman"/>
@@ -4986,7 +5172,6 @@
         <w:t xml:space="preserve">    </w:t>
       </w:r>
       <w:proofErr w:type="spellStart"/>
-      <w:proofErr w:type="gramStart"/>
       <w:r>
         <w:rPr>
           <w:rFonts w:ascii="Consolas" w:eastAsia="Times New Roman" w:hAnsi="Consolas" w:cs="Times New Roman"/>
@@ -4998,7 +5183,6 @@
         <w:t>def</w:t>
       </w:r>
       <w:proofErr w:type="spellEnd"/>
-      <w:proofErr w:type="gramEnd"/>
       <w:r>
         <w:rPr>
           <w:rFonts w:ascii="Consolas" w:eastAsia="Times New Roman" w:hAnsi="Consolas" w:cs="Times New Roman"/>
@@ -5106,7 +5290,6 @@
         </w:rPr>
         <w:t xml:space="preserve">        </w:t>
       </w:r>
-      <w:proofErr w:type="gramStart"/>
       <w:r>
         <w:rPr>
           <w:rFonts w:ascii="Consolas" w:eastAsia="Times New Roman" w:hAnsi="Consolas" w:cs="Times New Roman"/>
@@ -5117,7 +5300,6 @@
         </w:rPr>
         <w:t>parent</w:t>
       </w:r>
-      <w:proofErr w:type="gramEnd"/>
       <w:r>
         <w:rPr>
           <w:rFonts w:ascii="Consolas" w:eastAsia="Times New Roman" w:hAnsi="Consolas" w:cs="Times New Roman"/>
@@ -5263,7 +5445,6 @@
         </w:rPr>
         <w:t xml:space="preserve">        </w:t>
       </w:r>
-      <w:proofErr w:type="gramStart"/>
       <w:r>
         <w:rPr>
           <w:rFonts w:ascii="Consolas" w:eastAsia="Times New Roman" w:hAnsi="Consolas" w:cs="Times New Roman"/>
@@ -5274,7 +5455,6 @@
         </w:rPr>
         <w:t>if</w:t>
       </w:r>
-      <w:proofErr w:type="gramEnd"/>
       <w:r>
         <w:rPr>
           <w:rFonts w:ascii="Consolas" w:eastAsia="Times New Roman" w:hAnsi="Consolas" w:cs="Times New Roman"/>
@@ -5601,7 +5781,6 @@
         <w:t xml:space="preserve">], </w:t>
       </w:r>
       <w:proofErr w:type="spellStart"/>
-      <w:proofErr w:type="gramStart"/>
       <w:r>
         <w:rPr>
           <w:rFonts w:ascii="Consolas" w:eastAsia="Times New Roman" w:hAnsi="Consolas" w:cs="Times New Roman"/>
@@ -5643,7 +5822,6 @@
         </w:rPr>
         <w:t>[</w:t>
       </w:r>
-      <w:proofErr w:type="gramEnd"/>
       <w:r>
         <w:rPr>
           <w:rFonts w:ascii="Consolas" w:eastAsia="Times New Roman" w:hAnsi="Consolas" w:cs="Times New Roman"/>
@@ -5872,18 +6050,7 @@
           <w:szCs w:val="21"/>
           <w:lang w:eastAsia="en-IN"/>
         </w:rPr>
-        <w:t>heapify_</w:t>
-      </w:r>
-      <w:proofErr w:type="gramStart"/>
-      <w:r>
-        <w:rPr>
-          <w:rFonts w:ascii="Consolas" w:eastAsia="Times New Roman" w:hAnsi="Consolas" w:cs="Times New Roman"/>
-          <w:color w:val="DCDCAA"/>
-          <w:sz w:val="21"/>
-          <w:szCs w:val="21"/>
-          <w:lang w:eastAsia="en-IN"/>
-        </w:rPr>
-        <w:t>up</w:t>
+        <w:t>heapify_up</w:t>
       </w:r>
       <w:proofErr w:type="spellEnd"/>
       <w:r>
@@ -5896,7 +6063,6 @@
         </w:rPr>
         <w:t>(</w:t>
       </w:r>
-      <w:proofErr w:type="gramEnd"/>
       <w:r>
         <w:rPr>
           <w:rFonts w:ascii="Consolas" w:eastAsia="Times New Roman" w:hAnsi="Consolas" w:cs="Times New Roman"/>
@@ -5954,7 +6120,6 @@
         <w:t xml:space="preserve">    </w:t>
       </w:r>
       <w:proofErr w:type="spellStart"/>
-      <w:proofErr w:type="gramStart"/>
       <w:r>
         <w:rPr>
           <w:rFonts w:ascii="Consolas" w:eastAsia="Times New Roman" w:hAnsi="Consolas" w:cs="Times New Roman"/>
@@ -5966,7 +6131,6 @@
         <w:t>def</w:t>
       </w:r>
       <w:proofErr w:type="spellEnd"/>
-      <w:proofErr w:type="gramEnd"/>
       <w:r>
         <w:rPr>
           <w:rFonts w:ascii="Consolas" w:eastAsia="Times New Roman" w:hAnsi="Consolas" w:cs="Times New Roman"/>
@@ -6074,7 +6238,6 @@
         </w:rPr>
         <w:t xml:space="preserve">        </w:t>
       </w:r>
-      <w:proofErr w:type="gramStart"/>
       <w:r>
         <w:rPr>
           <w:rFonts w:ascii="Consolas" w:eastAsia="Times New Roman" w:hAnsi="Consolas" w:cs="Times New Roman"/>
@@ -6085,7 +6248,6 @@
         </w:rPr>
         <w:t>smallest</w:t>
       </w:r>
-      <w:proofErr w:type="gramEnd"/>
       <w:r>
         <w:rPr>
           <w:rFonts w:ascii="Consolas" w:eastAsia="Times New Roman" w:hAnsi="Consolas" w:cs="Times New Roman"/>
@@ -6151,7 +6313,6 @@
         </w:rPr>
         <w:t xml:space="preserve">        </w:t>
       </w:r>
-      <w:proofErr w:type="gramStart"/>
       <w:r>
         <w:rPr>
           <w:rFonts w:ascii="Consolas" w:eastAsia="Times New Roman" w:hAnsi="Consolas" w:cs="Times New Roman"/>
@@ -6162,7 +6323,6 @@
         </w:rPr>
         <w:t>left</w:t>
       </w:r>
-      <w:proofErr w:type="gramEnd"/>
       <w:r>
         <w:rPr>
           <w:rFonts w:ascii="Consolas" w:eastAsia="Times New Roman" w:hAnsi="Consolas" w:cs="Times New Roman"/>
@@ -6308,7 +6468,6 @@
         </w:rPr>
         <w:t xml:space="preserve">        </w:t>
       </w:r>
-      <w:proofErr w:type="gramStart"/>
       <w:r>
         <w:rPr>
           <w:rFonts w:ascii="Consolas" w:eastAsia="Times New Roman" w:hAnsi="Consolas" w:cs="Times New Roman"/>
@@ -6319,7 +6478,6 @@
         </w:rPr>
         <w:t>right</w:t>
       </w:r>
-      <w:proofErr w:type="gramEnd"/>
       <w:r>
         <w:rPr>
           <w:rFonts w:ascii="Consolas" w:eastAsia="Times New Roman" w:hAnsi="Consolas" w:cs="Times New Roman"/>
@@ -6465,7 +6623,6 @@
         </w:rPr>
         <w:t xml:space="preserve">        </w:t>
       </w:r>
-      <w:proofErr w:type="gramStart"/>
       <w:r>
         <w:rPr>
           <w:rFonts w:ascii="Consolas" w:eastAsia="Times New Roman" w:hAnsi="Consolas" w:cs="Times New Roman"/>
@@ -6476,7 +6633,6 @@
         </w:rPr>
         <w:t>if</w:t>
       </w:r>
-      <w:proofErr w:type="gramEnd"/>
       <w:r>
         <w:rPr>
           <w:rFonts w:ascii="Consolas" w:eastAsia="Times New Roman" w:hAnsi="Consolas" w:cs="Times New Roman"/>
@@ -6778,7 +6934,6 @@
         </w:rPr>
         <w:t xml:space="preserve">            </w:t>
       </w:r>
-      <w:proofErr w:type="gramStart"/>
       <w:r>
         <w:rPr>
           <w:rFonts w:ascii="Consolas" w:eastAsia="Times New Roman" w:hAnsi="Consolas" w:cs="Times New Roman"/>
@@ -6789,7 +6944,6 @@
         </w:rPr>
         <w:t>smallest</w:t>
       </w:r>
-      <w:proofErr w:type="gramEnd"/>
       <w:r>
         <w:rPr>
           <w:rFonts w:ascii="Consolas" w:eastAsia="Times New Roman" w:hAnsi="Consolas" w:cs="Times New Roman"/>
@@ -6853,7 +7007,6 @@
         </w:rPr>
         <w:t xml:space="preserve">        </w:t>
       </w:r>
-      <w:proofErr w:type="gramStart"/>
       <w:r>
         <w:rPr>
           <w:rFonts w:ascii="Consolas" w:eastAsia="Times New Roman" w:hAnsi="Consolas" w:cs="Times New Roman"/>
@@ -6864,7 +7017,6 @@
         </w:rPr>
         <w:t>if</w:t>
       </w:r>
-      <w:proofErr w:type="gramEnd"/>
       <w:r>
         <w:rPr>
           <w:rFonts w:ascii="Consolas" w:eastAsia="Times New Roman" w:hAnsi="Consolas" w:cs="Times New Roman"/>
@@ -7166,7 +7318,6 @@
         </w:rPr>
         <w:t xml:space="preserve">            </w:t>
       </w:r>
-      <w:proofErr w:type="gramStart"/>
       <w:r>
         <w:rPr>
           <w:rFonts w:ascii="Consolas" w:eastAsia="Times New Roman" w:hAnsi="Consolas" w:cs="Times New Roman"/>
@@ -7177,7 +7328,6 @@
         </w:rPr>
         <w:t>smallest</w:t>
       </w:r>
-      <w:proofErr w:type="gramEnd"/>
       <w:r>
         <w:rPr>
           <w:rFonts w:ascii="Consolas" w:eastAsia="Times New Roman" w:hAnsi="Consolas" w:cs="Times New Roman"/>
@@ -7241,7 +7391,6 @@
         </w:rPr>
         <w:t xml:space="preserve">        </w:t>
       </w:r>
-      <w:proofErr w:type="gramStart"/>
       <w:r>
         <w:rPr>
           <w:rFonts w:ascii="Consolas" w:eastAsia="Times New Roman" w:hAnsi="Consolas" w:cs="Times New Roman"/>
@@ -7252,7 +7401,6 @@
         </w:rPr>
         <w:t>if</w:t>
       </w:r>
-      <w:proofErr w:type="gramEnd"/>
       <w:r>
         <w:rPr>
           <w:rFonts w:ascii="Consolas" w:eastAsia="Times New Roman" w:hAnsi="Consolas" w:cs="Times New Roman"/>
@@ -7411,7 +7559,6 @@
         <w:t xml:space="preserve">], </w:t>
       </w:r>
       <w:proofErr w:type="spellStart"/>
-      <w:proofErr w:type="gramStart"/>
       <w:r>
         <w:rPr>
           <w:rFonts w:ascii="Consolas" w:eastAsia="Times New Roman" w:hAnsi="Consolas" w:cs="Times New Roman"/>
@@ -7453,7 +7600,6 @@
         </w:rPr>
         <w:t>[</w:t>
       </w:r>
-      <w:proofErr w:type="gramEnd"/>
       <w:r>
         <w:rPr>
           <w:rFonts w:ascii="Consolas" w:eastAsia="Times New Roman" w:hAnsi="Consolas" w:cs="Times New Roman"/>
@@ -7682,18 +7828,7 @@
           <w:szCs w:val="21"/>
           <w:lang w:eastAsia="en-IN"/>
         </w:rPr>
-        <w:t>heapify_</w:t>
-      </w:r>
-      <w:proofErr w:type="gramStart"/>
-      <w:r>
-        <w:rPr>
-          <w:rFonts w:ascii="Consolas" w:eastAsia="Times New Roman" w:hAnsi="Consolas" w:cs="Times New Roman"/>
-          <w:color w:val="DCDCAA"/>
-          <w:sz w:val="21"/>
-          <w:szCs w:val="21"/>
-          <w:lang w:eastAsia="en-IN"/>
-        </w:rPr>
-        <w:t>down</w:t>
+        <w:t>heapify_down</w:t>
       </w:r>
       <w:proofErr w:type="spellEnd"/>
       <w:r>
@@ -7706,7 +7841,6 @@
         </w:rPr>
         <w:t>(</w:t>
       </w:r>
-      <w:proofErr w:type="gramEnd"/>
       <w:r>
         <w:rPr>
           <w:rFonts w:ascii="Consolas" w:eastAsia="Times New Roman" w:hAnsi="Consolas" w:cs="Times New Roman"/>
@@ -7796,7 +7930,6 @@
         </w:rPr>
       </w:pPr>
       <w:proofErr w:type="spellStart"/>
-      <w:proofErr w:type="gramStart"/>
       <w:r>
         <w:rPr>
           <w:rFonts w:ascii="Consolas" w:eastAsia="Times New Roman" w:hAnsi="Consolas" w:cs="Times New Roman"/>
@@ -7808,7 +7941,6 @@
         <w:t>def</w:t>
       </w:r>
       <w:proofErr w:type="spellEnd"/>
-      <w:proofErr w:type="gramEnd"/>
       <w:r>
         <w:rPr>
           <w:rFonts w:ascii="Consolas" w:eastAsia="Times New Roman" w:hAnsi="Consolas" w:cs="Times New Roman"/>
@@ -7887,7 +8019,6 @@
         <w:t xml:space="preserve">    </w:t>
       </w:r>
       <w:proofErr w:type="spellStart"/>
-      <w:proofErr w:type="gramStart"/>
       <w:r>
         <w:rPr>
           <w:rFonts w:ascii="Consolas" w:eastAsia="Times New Roman" w:hAnsi="Consolas" w:cs="Times New Roman"/>
@@ -7910,7 +8041,6 @@
         <w:t>(</w:t>
       </w:r>
       <w:proofErr w:type="spellStart"/>
-      <w:proofErr w:type="gramEnd"/>
       <w:r>
         <w:rPr>
           <w:rFonts w:ascii="Consolas" w:eastAsia="Times New Roman" w:hAnsi="Consolas" w:cs="Times New Roman"/>
@@ -7965,7 +8095,6 @@
         </w:rPr>
         <w:t xml:space="preserve">    </w:t>
       </w:r>
-      <w:proofErr w:type="gramStart"/>
       <w:r>
         <w:rPr>
           <w:rFonts w:ascii="Consolas" w:eastAsia="Times New Roman" w:hAnsi="Consolas" w:cs="Times New Roman"/>
@@ -7976,7 +8105,6 @@
         </w:rPr>
         <w:t>return</w:t>
       </w:r>
-      <w:proofErr w:type="gramEnd"/>
       <w:r>
         <w:rPr>
           <w:rFonts w:ascii="Consolas" w:eastAsia="Times New Roman" w:hAnsi="Consolas" w:cs="Times New Roman"/>
@@ -8181,7 +8309,6 @@
           <w:lang w:eastAsia="en-IN"/>
         </w:rPr>
       </w:pPr>
-      <w:proofErr w:type="gramStart"/>
       <w:r>
         <w:rPr>
           <w:rFonts w:ascii="Consolas" w:eastAsia="Times New Roman" w:hAnsi="Consolas" w:cs="Times New Roman"/>
@@ -8203,7 +8330,6 @@
         <w:t>(</w:t>
       </w:r>
       <w:proofErr w:type="spellStart"/>
-      <w:proofErr w:type="gramEnd"/>
       <w:r>
         <w:rPr>
           <w:rFonts w:ascii="Consolas" w:eastAsia="Times New Roman" w:hAnsi="Consolas" w:cs="Times New Roman"/>
@@ -8395,7 +8521,7 @@
           <w:u w:val="single"/>
         </w:rPr>
       </w:pPr>
-      <w:bookmarkStart w:id="4" w:name="_Toc203462360"/>
+      <w:bookmarkStart w:id="4" w:name="_Toc203860981"/>
       <w:r>
         <w:rPr>
           <w:rFonts w:cstheme="majorHAnsi"/>
@@ -8437,7 +8563,7 @@
           <w:color w:val="1F4E79" w:themeColor="accent5" w:themeShade="80"/>
         </w:rPr>
       </w:pPr>
-      <w:bookmarkStart w:id="5" w:name="_Toc203462361"/>
+      <w:bookmarkStart w:id="5" w:name="_Toc203860982"/>
       <w:r>
         <w:rPr>
           <w:rFonts w:cstheme="majorHAnsi"/>
@@ -8496,7 +8622,7 @@
           <w:color w:val="1F4E79" w:themeColor="accent5" w:themeShade="80"/>
         </w:rPr>
       </w:pPr>
-      <w:bookmarkStart w:id="6" w:name="_Toc203462362"/>
+      <w:bookmarkStart w:id="6" w:name="_Toc203860983"/>
       <w:r>
         <w:rPr>
           <w:rFonts w:cstheme="majorHAnsi"/>
@@ -8562,29 +8688,13 @@
           <w:color w:val="1F4E79" w:themeColor="accent5" w:themeShade="80"/>
         </w:rPr>
       </w:pPr>
-      <w:bookmarkStart w:id="7" w:name="_Toc203462363"/>
+      <w:bookmarkStart w:id="7" w:name="_Toc203860984"/>
       <w:r>
         <w:rPr>
           <w:rFonts w:cstheme="majorHAnsi"/>
           <w:color w:val="1F4E79" w:themeColor="accent5" w:themeShade="80"/>
         </w:rPr>
-        <w:t xml:space="preserve">Final Array State </w:t>
-      </w:r>
-      <w:proofErr w:type="gramStart"/>
-      <w:r>
-        <w:rPr>
-          <w:rFonts w:cstheme="majorHAnsi"/>
-          <w:color w:val="1F4E79" w:themeColor="accent5" w:themeShade="80"/>
-        </w:rPr>
-        <w:t>After</w:t>
-      </w:r>
-      <w:proofErr w:type="gramEnd"/>
-      <w:r>
-        <w:rPr>
-          <w:rFonts w:cstheme="majorHAnsi"/>
-          <w:color w:val="1F4E79" w:themeColor="accent5" w:themeShade="80"/>
-        </w:rPr>
-        <w:t xml:space="preserve"> K Multiplication Operations I</w:t>
+        <w:t>Final Array State After K Multiplication Operations I</w:t>
       </w:r>
       <w:bookmarkEnd w:id="7"/>
     </w:p>
@@ -8637,6 +8747,7 @@
           <w:color w:val="1F4E79" w:themeColor="accent5" w:themeShade="80"/>
         </w:rPr>
       </w:pPr>
+      <w:bookmarkStart w:id="8" w:name="_Toc203860985"/>
       <w:r>
         <w:rPr>
           <w:rFonts w:cstheme="majorHAnsi"/>
@@ -8644,6 +8755,7 @@
         </w:rPr>
         <w:t>Sort Array by Increasing Frequency</w:t>
       </w:r>
+      <w:bookmarkEnd w:id="8"/>
     </w:p>
     <w:p>
       <w:pPr>
@@ -8694,6 +8806,7 @@
           <w:color w:val="1F4E79" w:themeColor="accent5" w:themeShade="80"/>
         </w:rPr>
       </w:pPr>
+      <w:bookmarkStart w:id="9" w:name="_Toc203860986"/>
       <w:r>
         <w:rPr>
           <w:rFonts w:cstheme="majorHAnsi"/>
@@ -8701,6 +8814,7 @@
         </w:rPr>
         <w:t>Minimum Amount of time to Fill Cups</w:t>
       </w:r>
+      <w:bookmarkEnd w:id="9"/>
     </w:p>
     <w:p>
       <w:pPr>
@@ -8751,6 +8865,7 @@
           <w:color w:val="1F4E79" w:themeColor="accent5" w:themeShade="80"/>
         </w:rPr>
       </w:pPr>
+      <w:bookmarkStart w:id="10" w:name="_Toc203860987"/>
       <w:r>
         <w:rPr>
           <w:rFonts w:cstheme="majorHAnsi"/>
@@ -8758,6 +8873,7 @@
         </w:rPr>
         <w:t>Find Subsequence of Length K with Largest Sum</w:t>
       </w:r>
+      <w:bookmarkEnd w:id="10"/>
     </w:p>
     <w:p>
       <w:pPr>
@@ -8998,7 +9114,7 @@
           <w:sz w:val="40"/>
         </w:rPr>
       </w:pPr>
-      <w:bookmarkStart w:id="8" w:name="_Toc203462364"/>
+      <w:bookmarkStart w:id="11" w:name="_Toc203860988"/>
       <w:r>
         <w:rPr>
           <w:rFonts w:cstheme="majorHAnsi"/>
@@ -9033,7 +9149,7 @@
         </w:rPr>
         <w:t>Medium</w:t>
       </w:r>
-      <w:bookmarkEnd w:id="8"/>
+      <w:bookmarkEnd w:id="11"/>
     </w:p>
     <w:p>
       <w:pPr>
@@ -9050,22 +9166,20 @@
         <w:pStyle w:val="Heading3"/>
         <w:numPr>
           <w:ilvl w:val="0"/>
-          <w:numId w:val="2"/>
+          <w:numId w:val="11"/>
         </w:numPr>
         <w:rPr>
           <w:rFonts w:cstheme="majorHAnsi"/>
           <w:color w:val="1F4E79" w:themeColor="accent5" w:themeShade="80"/>
         </w:rPr>
       </w:pPr>
-      <w:bookmarkStart w:id="9" w:name="_Toc203462365"/>
       <w:r>
         <w:rPr>
           <w:rFonts w:cstheme="majorHAnsi"/>
           <w:color w:val="1F4E79" w:themeColor="accent5" w:themeShade="80"/>
         </w:rPr>
-        <w:t>Array Removal</w:t>
-      </w:r>
-      <w:bookmarkEnd w:id="9"/>
+        <w:t>Minimum cost of ropes</w:t>
+      </w:r>
     </w:p>
     <w:p>
       <w:pPr>
@@ -9099,7 +9213,7 @@
             <w:szCs w:val="24"/>
             <w:u w:val="none"/>
           </w:rPr>
-          <w:t>https://www.codechef.com/problems/ARRREM</w:t>
+          <w:t>https://www.geeksforgeeks.org/problems/minimum-cost-of-ropes-1587115620/1</w:t>
         </w:r>
       </w:hyperlink>
     </w:p>
@@ -9144,8 +9258,8 @@
           <w:u w:val="single"/>
         </w:rPr>
       </w:pPr>
-      <w:bookmarkStart w:id="10" w:name="_Toc138608496"/>
-      <w:bookmarkStart w:id="11" w:name="_Toc203462366"/>
+      <w:bookmarkStart w:id="12" w:name="_Toc138608496"/>
+      <w:bookmarkStart w:id="13" w:name="_Toc203860990"/>
       <w:r>
         <w:rPr>
           <w:rFonts w:cstheme="majorHAnsi"/>
@@ -9162,7 +9276,7 @@
         </w:rPr>
         <w:t xml:space="preserve"> </w:t>
       </w:r>
-      <w:bookmarkEnd w:id="10"/>
+      <w:bookmarkEnd w:id="12"/>
       <w:r>
         <w:rPr>
           <w:rFonts w:cstheme="majorHAnsi"/>
@@ -9173,7 +9287,7 @@
         </w:rPr>
         <w:t>Difficult</w:t>
       </w:r>
-      <w:bookmarkEnd w:id="11"/>
+      <w:bookmarkEnd w:id="13"/>
     </w:p>
     <w:p>
       <w:pPr>
@@ -9198,7 +9312,7 @@
           <w:sz w:val="48"/>
         </w:rPr>
       </w:pPr>
-      <w:bookmarkStart w:id="12" w:name="_Toc203462367"/>
+      <w:bookmarkStart w:id="14" w:name="_Toc203860991"/>
       <w:r>
         <w:rPr>
           <w:rFonts w:cstheme="majorHAnsi"/>
@@ -9208,7 +9322,7 @@
         <w:lastRenderedPageBreak/>
         <w:t>SOLUTIONS:</w:t>
       </w:r>
-      <w:bookmarkEnd w:id="12"/>
+      <w:bookmarkEnd w:id="14"/>
     </w:p>
     <w:p>
       <w:pPr>
@@ -9218,9 +9332,7 @@
           <w:sz w:val="36"/>
         </w:rPr>
       </w:pPr>
-      <w:bookmarkStart w:id="13" w:name="_Toc203462368"/>
-      <w:bookmarkStart w:id="14" w:name="_GoBack"/>
-      <w:bookmarkEnd w:id="14"/>
+      <w:bookmarkStart w:id="15" w:name="_Toc203860992"/>
       <w:r>
         <w:rPr>
           <w:b/>
@@ -9235,7 +9347,7 @@
         </w:rPr>
         <w:t>:</w:t>
       </w:r>
-      <w:bookmarkEnd w:id="13"/>
+      <w:bookmarkEnd w:id="15"/>
     </w:p>
     <w:p>
       <w:pPr>
@@ -18732,6 +18844,14 @@
     <w:p/>
     <w:p/>
     <w:p/>
+    <w:p/>
+    <w:p/>
+    <w:p/>
+    <w:p/>
+    <w:p/>
+    <w:p/>
+    <w:p/>
+    <w:p/>
     <w:p>
       <w:pPr>
         <w:pStyle w:val="Heading2"/>
@@ -18740,12 +18860,15 @@
           <w:sz w:val="36"/>
         </w:rPr>
       </w:pPr>
-      <w:bookmarkStart w:id="15" w:name="_Toc203462369"/>
+      <w:bookmarkStart w:id="16" w:name="_Toc203860993"/>
+      <w:bookmarkStart w:id="17" w:name="_GoBack"/>
+      <w:bookmarkEnd w:id="17"/>
       <w:r>
         <w:rPr>
           <w:b/>
           <w:sz w:val="36"/>
         </w:rPr>
+        <w:lastRenderedPageBreak/>
         <w:t>LEVEL 2</w:t>
       </w:r>
       <w:r>
@@ -18755,10 +18878,1243 @@
         </w:rPr>
         <w:t>:</w:t>
       </w:r>
-      <w:bookmarkEnd w:id="15"/>
+      <w:bookmarkEnd w:id="16"/>
     </w:p>
     <w:p/>
-    <w:p/>
+    <w:p>
+      <w:pPr>
+        <w:rPr>
+          <w:sz w:val="24"/>
+        </w:rPr>
+      </w:pPr>
+      <w:r>
+        <w:rPr>
+          <w:sz w:val="24"/>
+        </w:rPr>
+        <w:t>1. Minimum Cost of Ropes</w:t>
+      </w:r>
+    </w:p>
+    <w:p>
+      <w:pPr>
+        <w:shd w:val="clear" w:color="auto" w:fill="1F1F1F"/>
+        <w:spacing w:after="0" w:line="285" w:lineRule="atLeast"/>
+        <w:rPr>
+          <w:rFonts w:ascii="Consolas" w:eastAsia="Times New Roman" w:hAnsi="Consolas" w:cs="Times New Roman"/>
+          <w:color w:val="6A9955"/>
+          <w:sz w:val="21"/>
+          <w:szCs w:val="21"/>
+          <w:lang w:eastAsia="en-IN"/>
+        </w:rPr>
+      </w:pPr>
+    </w:p>
+    <w:p>
+      <w:pPr>
+        <w:shd w:val="clear" w:color="auto" w:fill="1F1F1F"/>
+        <w:spacing w:after="0" w:line="285" w:lineRule="atLeast"/>
+        <w:rPr>
+          <w:rFonts w:ascii="Consolas" w:eastAsia="Times New Roman" w:hAnsi="Consolas" w:cs="Times New Roman"/>
+          <w:color w:val="CCCCCC"/>
+          <w:sz w:val="21"/>
+          <w:szCs w:val="21"/>
+          <w:lang w:eastAsia="en-IN"/>
+        </w:rPr>
+      </w:pPr>
+      <w:r>
+        <w:rPr>
+          <w:rFonts w:ascii="Consolas" w:eastAsia="Times New Roman" w:hAnsi="Consolas" w:cs="Times New Roman"/>
+          <w:color w:val="6A9955"/>
+          <w:sz w:val="21"/>
+          <w:szCs w:val="21"/>
+          <w:lang w:eastAsia="en-IN"/>
+        </w:rPr>
+        <w:t>#Approach, on joining top 2 minimum length ropes, we can get min cost</w:t>
+      </w:r>
+    </w:p>
+    <w:p>
+      <w:pPr>
+        <w:shd w:val="clear" w:color="auto" w:fill="1F1F1F"/>
+        <w:spacing w:after="0" w:line="285" w:lineRule="atLeast"/>
+        <w:rPr>
+          <w:rFonts w:ascii="Consolas" w:eastAsia="Times New Roman" w:hAnsi="Consolas" w:cs="Times New Roman"/>
+          <w:color w:val="CCCCCC"/>
+          <w:sz w:val="21"/>
+          <w:szCs w:val="21"/>
+          <w:lang w:eastAsia="en-IN"/>
+        </w:rPr>
+      </w:pPr>
+      <w:r>
+        <w:rPr>
+          <w:rFonts w:ascii="Consolas" w:eastAsia="Times New Roman" w:hAnsi="Consolas" w:cs="Times New Roman"/>
+          <w:color w:val="6A9955"/>
+          <w:sz w:val="21"/>
+          <w:szCs w:val="21"/>
+          <w:lang w:eastAsia="en-IN"/>
+        </w:rPr>
+        <w:t xml:space="preserve"># </w:t>
+      </w:r>
+      <w:proofErr w:type="gramStart"/>
+      <w:r>
+        <w:rPr>
+          <w:rFonts w:ascii="Consolas" w:eastAsia="Times New Roman" w:hAnsi="Consolas" w:cs="Times New Roman"/>
+          <w:color w:val="6A9955"/>
+          <w:sz w:val="21"/>
+          <w:szCs w:val="21"/>
+          <w:lang w:eastAsia="en-IN"/>
+        </w:rPr>
+        <w:t>4,3,2,6  Join</w:t>
+      </w:r>
+      <w:proofErr w:type="gramEnd"/>
+      <w:r>
+        <w:rPr>
+          <w:rFonts w:ascii="Consolas" w:eastAsia="Times New Roman" w:hAnsi="Consolas" w:cs="Times New Roman"/>
+          <w:color w:val="6A9955"/>
+          <w:sz w:val="21"/>
+          <w:szCs w:val="21"/>
+          <w:lang w:eastAsia="en-IN"/>
+        </w:rPr>
+        <w:t xml:space="preserve"> 2,3  =&gt;   [4,5,6] cost=5</w:t>
+      </w:r>
+    </w:p>
+    <w:p>
+      <w:pPr>
+        <w:shd w:val="clear" w:color="auto" w:fill="1F1F1F"/>
+        <w:spacing w:after="0" w:line="285" w:lineRule="atLeast"/>
+        <w:rPr>
+          <w:rFonts w:ascii="Consolas" w:eastAsia="Times New Roman" w:hAnsi="Consolas" w:cs="Times New Roman"/>
+          <w:color w:val="CCCCCC"/>
+          <w:sz w:val="21"/>
+          <w:szCs w:val="21"/>
+          <w:lang w:eastAsia="en-IN"/>
+        </w:rPr>
+      </w:pPr>
+      <w:r>
+        <w:rPr>
+          <w:rFonts w:ascii="Consolas" w:eastAsia="Times New Roman" w:hAnsi="Consolas" w:cs="Times New Roman"/>
+          <w:color w:val="6A9955"/>
+          <w:sz w:val="21"/>
+          <w:szCs w:val="21"/>
+          <w:lang w:eastAsia="en-IN"/>
+        </w:rPr>
+        <w:t>#          Join 4</w:t>
+      </w:r>
+      <w:proofErr w:type="gramStart"/>
+      <w:r>
+        <w:rPr>
+          <w:rFonts w:ascii="Consolas" w:eastAsia="Times New Roman" w:hAnsi="Consolas" w:cs="Times New Roman"/>
+          <w:color w:val="6A9955"/>
+          <w:sz w:val="21"/>
+          <w:szCs w:val="21"/>
+          <w:lang w:eastAsia="en-IN"/>
+        </w:rPr>
+        <w:t>,5</w:t>
+      </w:r>
+      <w:proofErr w:type="gramEnd"/>
+      <w:r>
+        <w:rPr>
+          <w:rFonts w:ascii="Consolas" w:eastAsia="Times New Roman" w:hAnsi="Consolas" w:cs="Times New Roman"/>
+          <w:color w:val="6A9955"/>
+          <w:sz w:val="21"/>
+          <w:szCs w:val="21"/>
+          <w:lang w:eastAsia="en-IN"/>
+        </w:rPr>
+        <w:t xml:space="preserve">  =&gt;   [9,6]  cost=5+9</w:t>
+      </w:r>
+    </w:p>
+    <w:p>
+      <w:pPr>
+        <w:shd w:val="clear" w:color="auto" w:fill="1F1F1F"/>
+        <w:spacing w:after="0" w:line="285" w:lineRule="atLeast"/>
+        <w:rPr>
+          <w:rFonts w:ascii="Consolas" w:eastAsia="Times New Roman" w:hAnsi="Consolas" w:cs="Times New Roman"/>
+          <w:color w:val="CCCCCC"/>
+          <w:sz w:val="21"/>
+          <w:szCs w:val="21"/>
+          <w:lang w:eastAsia="en-IN"/>
+        </w:rPr>
+      </w:pPr>
+      <w:r>
+        <w:rPr>
+          <w:rFonts w:ascii="Consolas" w:eastAsia="Times New Roman" w:hAnsi="Consolas" w:cs="Times New Roman"/>
+          <w:color w:val="6A9955"/>
+          <w:sz w:val="21"/>
+          <w:szCs w:val="21"/>
+          <w:lang w:eastAsia="en-IN"/>
+        </w:rPr>
+        <w:t>#          Join 9</w:t>
+      </w:r>
+      <w:proofErr w:type="gramStart"/>
+      <w:r>
+        <w:rPr>
+          <w:rFonts w:ascii="Consolas" w:eastAsia="Times New Roman" w:hAnsi="Consolas" w:cs="Times New Roman"/>
+          <w:color w:val="6A9955"/>
+          <w:sz w:val="21"/>
+          <w:szCs w:val="21"/>
+          <w:lang w:eastAsia="en-IN"/>
+        </w:rPr>
+        <w:t>,6</w:t>
+      </w:r>
+      <w:proofErr w:type="gramEnd"/>
+      <w:r>
+        <w:rPr>
+          <w:rFonts w:ascii="Consolas" w:eastAsia="Times New Roman" w:hAnsi="Consolas" w:cs="Times New Roman"/>
+          <w:color w:val="6A9955"/>
+          <w:sz w:val="21"/>
+          <w:szCs w:val="21"/>
+          <w:lang w:eastAsia="en-IN"/>
+        </w:rPr>
+        <w:t xml:space="preserve">  =&gt;   [15]  cost= 5+9+15 = 29</w:t>
+      </w:r>
+    </w:p>
+    <w:p>
+      <w:pPr>
+        <w:shd w:val="clear" w:color="auto" w:fill="1F1F1F"/>
+        <w:spacing w:after="0" w:line="285" w:lineRule="atLeast"/>
+        <w:rPr>
+          <w:rFonts w:ascii="Consolas" w:eastAsia="Times New Roman" w:hAnsi="Consolas" w:cs="Times New Roman"/>
+          <w:color w:val="CCCCCC"/>
+          <w:sz w:val="21"/>
+          <w:szCs w:val="21"/>
+          <w:lang w:eastAsia="en-IN"/>
+        </w:rPr>
+      </w:pPr>
+    </w:p>
+    <w:p>
+      <w:pPr>
+        <w:shd w:val="clear" w:color="auto" w:fill="1F1F1F"/>
+        <w:spacing w:after="0" w:line="285" w:lineRule="atLeast"/>
+        <w:rPr>
+          <w:rFonts w:ascii="Consolas" w:eastAsia="Times New Roman" w:hAnsi="Consolas" w:cs="Times New Roman"/>
+          <w:color w:val="CCCCCC"/>
+          <w:sz w:val="21"/>
+          <w:szCs w:val="21"/>
+          <w:lang w:eastAsia="en-IN"/>
+        </w:rPr>
+      </w:pPr>
+      <w:r>
+        <w:rPr>
+          <w:rFonts w:ascii="Consolas" w:eastAsia="Times New Roman" w:hAnsi="Consolas" w:cs="Times New Roman"/>
+          <w:color w:val="6A9955"/>
+          <w:sz w:val="21"/>
+          <w:szCs w:val="21"/>
+          <w:lang w:eastAsia="en-IN"/>
+        </w:rPr>
+        <w:t>#Try other approach, only this gives best answer</w:t>
+      </w:r>
+    </w:p>
+    <w:p>
+      <w:pPr>
+        <w:shd w:val="clear" w:color="auto" w:fill="1F1F1F"/>
+        <w:spacing w:after="0" w:line="285" w:lineRule="atLeast"/>
+        <w:rPr>
+          <w:rFonts w:ascii="Consolas" w:eastAsia="Times New Roman" w:hAnsi="Consolas" w:cs="Times New Roman"/>
+          <w:color w:val="CCCCCC"/>
+          <w:sz w:val="21"/>
+          <w:szCs w:val="21"/>
+          <w:lang w:eastAsia="en-IN"/>
+        </w:rPr>
+      </w:pPr>
+    </w:p>
+    <w:p>
+      <w:pPr>
+        <w:shd w:val="clear" w:color="auto" w:fill="1F1F1F"/>
+        <w:spacing w:after="0" w:line="285" w:lineRule="atLeast"/>
+        <w:rPr>
+          <w:rFonts w:ascii="Consolas" w:eastAsia="Times New Roman" w:hAnsi="Consolas" w:cs="Times New Roman"/>
+          <w:color w:val="CCCCCC"/>
+          <w:sz w:val="21"/>
+          <w:szCs w:val="21"/>
+          <w:lang w:eastAsia="en-IN"/>
+        </w:rPr>
+      </w:pPr>
+      <w:proofErr w:type="gramStart"/>
+      <w:r>
+        <w:rPr>
+          <w:rFonts w:ascii="Consolas" w:eastAsia="Times New Roman" w:hAnsi="Consolas" w:cs="Times New Roman"/>
+          <w:color w:val="C586C0"/>
+          <w:sz w:val="21"/>
+          <w:szCs w:val="21"/>
+          <w:lang w:eastAsia="en-IN"/>
+        </w:rPr>
+        <w:t>import</w:t>
+      </w:r>
+      <w:proofErr w:type="gramEnd"/>
+      <w:r>
+        <w:rPr>
+          <w:rFonts w:ascii="Consolas" w:eastAsia="Times New Roman" w:hAnsi="Consolas" w:cs="Times New Roman"/>
+          <w:color w:val="CCCCCC"/>
+          <w:sz w:val="21"/>
+          <w:szCs w:val="21"/>
+          <w:lang w:eastAsia="en-IN"/>
+        </w:rPr>
+        <w:t xml:space="preserve"> </w:t>
+      </w:r>
+      <w:proofErr w:type="spellStart"/>
+      <w:r>
+        <w:rPr>
+          <w:rFonts w:ascii="Consolas" w:eastAsia="Times New Roman" w:hAnsi="Consolas" w:cs="Times New Roman"/>
+          <w:color w:val="CCCCCC"/>
+          <w:sz w:val="21"/>
+          <w:szCs w:val="21"/>
+          <w:lang w:eastAsia="en-IN"/>
+        </w:rPr>
+        <w:t>heapq</w:t>
+      </w:r>
+      <w:proofErr w:type="spellEnd"/>
+    </w:p>
+    <w:p>
+      <w:pPr>
+        <w:shd w:val="clear" w:color="auto" w:fill="1F1F1F"/>
+        <w:spacing w:after="0" w:line="285" w:lineRule="atLeast"/>
+        <w:rPr>
+          <w:rFonts w:ascii="Consolas" w:eastAsia="Times New Roman" w:hAnsi="Consolas" w:cs="Times New Roman"/>
+          <w:color w:val="CCCCCC"/>
+          <w:sz w:val="21"/>
+          <w:szCs w:val="21"/>
+          <w:lang w:eastAsia="en-IN"/>
+        </w:rPr>
+      </w:pPr>
+      <w:proofErr w:type="gramStart"/>
+      <w:r>
+        <w:rPr>
+          <w:rFonts w:ascii="Consolas" w:eastAsia="Times New Roman" w:hAnsi="Consolas" w:cs="Times New Roman"/>
+          <w:color w:val="569CD6"/>
+          <w:sz w:val="21"/>
+          <w:szCs w:val="21"/>
+          <w:lang w:eastAsia="en-IN"/>
+        </w:rPr>
+        <w:t>class</w:t>
+      </w:r>
+      <w:proofErr w:type="gramEnd"/>
+      <w:r>
+        <w:rPr>
+          <w:rFonts w:ascii="Consolas" w:eastAsia="Times New Roman" w:hAnsi="Consolas" w:cs="Times New Roman"/>
+          <w:color w:val="CCCCCC"/>
+          <w:sz w:val="21"/>
+          <w:szCs w:val="21"/>
+          <w:lang w:eastAsia="en-IN"/>
+        </w:rPr>
+        <w:t xml:space="preserve"> </w:t>
+      </w:r>
+      <w:r>
+        <w:rPr>
+          <w:rFonts w:ascii="Consolas" w:eastAsia="Times New Roman" w:hAnsi="Consolas" w:cs="Times New Roman"/>
+          <w:color w:val="4EC9B0"/>
+          <w:sz w:val="21"/>
+          <w:szCs w:val="21"/>
+          <w:lang w:eastAsia="en-IN"/>
+        </w:rPr>
+        <w:t>Solution</w:t>
+      </w:r>
+      <w:r>
+        <w:rPr>
+          <w:rFonts w:ascii="Consolas" w:eastAsia="Times New Roman" w:hAnsi="Consolas" w:cs="Times New Roman"/>
+          <w:color w:val="CCCCCC"/>
+          <w:sz w:val="21"/>
+          <w:szCs w:val="21"/>
+          <w:lang w:eastAsia="en-IN"/>
+        </w:rPr>
+        <w:t>:</w:t>
+      </w:r>
+    </w:p>
+    <w:p>
+      <w:pPr>
+        <w:shd w:val="clear" w:color="auto" w:fill="1F1F1F"/>
+        <w:spacing w:after="0" w:line="285" w:lineRule="atLeast"/>
+        <w:rPr>
+          <w:rFonts w:ascii="Consolas" w:eastAsia="Times New Roman" w:hAnsi="Consolas" w:cs="Times New Roman"/>
+          <w:color w:val="CCCCCC"/>
+          <w:sz w:val="21"/>
+          <w:szCs w:val="21"/>
+          <w:lang w:eastAsia="en-IN"/>
+        </w:rPr>
+      </w:pPr>
+      <w:r>
+        <w:rPr>
+          <w:rFonts w:ascii="Consolas" w:eastAsia="Times New Roman" w:hAnsi="Consolas" w:cs="Times New Roman"/>
+          <w:color w:val="CCCCCC"/>
+          <w:sz w:val="21"/>
+          <w:szCs w:val="21"/>
+          <w:lang w:eastAsia="en-IN"/>
+        </w:rPr>
+        <w:t xml:space="preserve">    </w:t>
+      </w:r>
+      <w:proofErr w:type="spellStart"/>
+      <w:proofErr w:type="gramStart"/>
+      <w:r>
+        <w:rPr>
+          <w:rFonts w:ascii="Consolas" w:eastAsia="Times New Roman" w:hAnsi="Consolas" w:cs="Times New Roman"/>
+          <w:color w:val="569CD6"/>
+          <w:sz w:val="21"/>
+          <w:szCs w:val="21"/>
+          <w:lang w:eastAsia="en-IN"/>
+        </w:rPr>
+        <w:t>def</w:t>
+      </w:r>
+      <w:proofErr w:type="spellEnd"/>
+      <w:proofErr w:type="gramEnd"/>
+      <w:r>
+        <w:rPr>
+          <w:rFonts w:ascii="Consolas" w:eastAsia="Times New Roman" w:hAnsi="Consolas" w:cs="Times New Roman"/>
+          <w:color w:val="CCCCCC"/>
+          <w:sz w:val="21"/>
+          <w:szCs w:val="21"/>
+          <w:lang w:eastAsia="en-IN"/>
+        </w:rPr>
+        <w:t xml:space="preserve"> </w:t>
+      </w:r>
+      <w:proofErr w:type="spellStart"/>
+      <w:r>
+        <w:rPr>
+          <w:rFonts w:ascii="Consolas" w:eastAsia="Times New Roman" w:hAnsi="Consolas" w:cs="Times New Roman"/>
+          <w:color w:val="DCDCAA"/>
+          <w:sz w:val="21"/>
+          <w:szCs w:val="21"/>
+          <w:lang w:eastAsia="en-IN"/>
+        </w:rPr>
+        <w:t>minCost</w:t>
+      </w:r>
+      <w:proofErr w:type="spellEnd"/>
+      <w:r>
+        <w:rPr>
+          <w:rFonts w:ascii="Consolas" w:eastAsia="Times New Roman" w:hAnsi="Consolas" w:cs="Times New Roman"/>
+          <w:color w:val="CCCCCC"/>
+          <w:sz w:val="21"/>
+          <w:szCs w:val="21"/>
+          <w:lang w:eastAsia="en-IN"/>
+        </w:rPr>
+        <w:t>(</w:t>
+      </w:r>
+      <w:r>
+        <w:rPr>
+          <w:rFonts w:ascii="Consolas" w:eastAsia="Times New Roman" w:hAnsi="Consolas" w:cs="Times New Roman"/>
+          <w:color w:val="9CDCFE"/>
+          <w:sz w:val="21"/>
+          <w:szCs w:val="21"/>
+          <w:lang w:eastAsia="en-IN"/>
+        </w:rPr>
+        <w:t>self</w:t>
+      </w:r>
+      <w:r>
+        <w:rPr>
+          <w:rFonts w:ascii="Consolas" w:eastAsia="Times New Roman" w:hAnsi="Consolas" w:cs="Times New Roman"/>
+          <w:color w:val="CCCCCC"/>
+          <w:sz w:val="21"/>
+          <w:szCs w:val="21"/>
+          <w:lang w:eastAsia="en-IN"/>
+        </w:rPr>
+        <w:t xml:space="preserve">, </w:t>
+      </w:r>
+      <w:proofErr w:type="spellStart"/>
+      <w:r>
+        <w:rPr>
+          <w:rFonts w:ascii="Consolas" w:eastAsia="Times New Roman" w:hAnsi="Consolas" w:cs="Times New Roman"/>
+          <w:color w:val="9CDCFE"/>
+          <w:sz w:val="21"/>
+          <w:szCs w:val="21"/>
+          <w:lang w:eastAsia="en-IN"/>
+        </w:rPr>
+        <w:t>arr</w:t>
+      </w:r>
+      <w:proofErr w:type="spellEnd"/>
+      <w:r>
+        <w:rPr>
+          <w:rFonts w:ascii="Consolas" w:eastAsia="Times New Roman" w:hAnsi="Consolas" w:cs="Times New Roman"/>
+          <w:color w:val="CCCCCC"/>
+          <w:sz w:val="21"/>
+          <w:szCs w:val="21"/>
+          <w:lang w:eastAsia="en-IN"/>
+        </w:rPr>
+        <w:t>):</w:t>
+      </w:r>
+    </w:p>
+    <w:p>
+      <w:pPr>
+        <w:shd w:val="clear" w:color="auto" w:fill="1F1F1F"/>
+        <w:spacing w:after="0" w:line="285" w:lineRule="atLeast"/>
+        <w:rPr>
+          <w:rFonts w:ascii="Consolas" w:eastAsia="Times New Roman" w:hAnsi="Consolas" w:cs="Times New Roman"/>
+          <w:color w:val="CCCCCC"/>
+          <w:sz w:val="21"/>
+          <w:szCs w:val="21"/>
+          <w:lang w:eastAsia="en-IN"/>
+        </w:rPr>
+      </w:pPr>
+      <w:r>
+        <w:rPr>
+          <w:rFonts w:ascii="Consolas" w:eastAsia="Times New Roman" w:hAnsi="Consolas" w:cs="Times New Roman"/>
+          <w:color w:val="CCCCCC"/>
+          <w:sz w:val="21"/>
+          <w:szCs w:val="21"/>
+          <w:lang w:eastAsia="en-IN"/>
+        </w:rPr>
+        <w:t xml:space="preserve">        </w:t>
+      </w:r>
+      <w:proofErr w:type="spellStart"/>
+      <w:proofErr w:type="gramStart"/>
+      <w:r>
+        <w:rPr>
+          <w:rFonts w:ascii="Consolas" w:eastAsia="Times New Roman" w:hAnsi="Consolas" w:cs="Times New Roman"/>
+          <w:color w:val="CCCCCC"/>
+          <w:sz w:val="21"/>
+          <w:szCs w:val="21"/>
+          <w:lang w:eastAsia="en-IN"/>
+        </w:rPr>
+        <w:t>heapq.heapify</w:t>
+      </w:r>
+      <w:proofErr w:type="spellEnd"/>
+      <w:r>
+        <w:rPr>
+          <w:rFonts w:ascii="Consolas" w:eastAsia="Times New Roman" w:hAnsi="Consolas" w:cs="Times New Roman"/>
+          <w:color w:val="CCCCCC"/>
+          <w:sz w:val="21"/>
+          <w:szCs w:val="21"/>
+          <w:lang w:eastAsia="en-IN"/>
+        </w:rPr>
+        <w:t>(</w:t>
+      </w:r>
+      <w:proofErr w:type="spellStart"/>
+      <w:proofErr w:type="gramEnd"/>
+      <w:r>
+        <w:rPr>
+          <w:rFonts w:ascii="Consolas" w:eastAsia="Times New Roman" w:hAnsi="Consolas" w:cs="Times New Roman"/>
+          <w:color w:val="CCCCCC"/>
+          <w:sz w:val="21"/>
+          <w:szCs w:val="21"/>
+          <w:lang w:eastAsia="en-IN"/>
+        </w:rPr>
+        <w:t>arr</w:t>
+      </w:r>
+      <w:proofErr w:type="spellEnd"/>
+      <w:r>
+        <w:rPr>
+          <w:rFonts w:ascii="Consolas" w:eastAsia="Times New Roman" w:hAnsi="Consolas" w:cs="Times New Roman"/>
+          <w:color w:val="CCCCCC"/>
+          <w:sz w:val="21"/>
+          <w:szCs w:val="21"/>
+          <w:lang w:eastAsia="en-IN"/>
+        </w:rPr>
+        <w:t>)</w:t>
+      </w:r>
+    </w:p>
+    <w:p>
+      <w:pPr>
+        <w:shd w:val="clear" w:color="auto" w:fill="1F1F1F"/>
+        <w:spacing w:after="0" w:line="285" w:lineRule="atLeast"/>
+        <w:rPr>
+          <w:rFonts w:ascii="Consolas" w:eastAsia="Times New Roman" w:hAnsi="Consolas" w:cs="Times New Roman"/>
+          <w:color w:val="CCCCCC"/>
+          <w:sz w:val="21"/>
+          <w:szCs w:val="21"/>
+          <w:lang w:eastAsia="en-IN"/>
+        </w:rPr>
+      </w:pPr>
+      <w:r>
+        <w:rPr>
+          <w:rFonts w:ascii="Consolas" w:eastAsia="Times New Roman" w:hAnsi="Consolas" w:cs="Times New Roman"/>
+          <w:color w:val="CCCCCC"/>
+          <w:sz w:val="21"/>
+          <w:szCs w:val="21"/>
+          <w:lang w:eastAsia="en-IN"/>
+        </w:rPr>
+        <w:t xml:space="preserve">        </w:t>
+      </w:r>
+      <w:proofErr w:type="gramStart"/>
+      <w:r>
+        <w:rPr>
+          <w:rFonts w:ascii="Consolas" w:eastAsia="Times New Roman" w:hAnsi="Consolas" w:cs="Times New Roman"/>
+          <w:color w:val="CCCCCC"/>
+          <w:sz w:val="21"/>
+          <w:szCs w:val="21"/>
+          <w:lang w:eastAsia="en-IN"/>
+        </w:rPr>
+        <w:t>cost</w:t>
+      </w:r>
+      <w:r>
+        <w:rPr>
+          <w:rFonts w:ascii="Consolas" w:eastAsia="Times New Roman" w:hAnsi="Consolas" w:cs="Times New Roman"/>
+          <w:color w:val="D4D4D4"/>
+          <w:sz w:val="21"/>
+          <w:szCs w:val="21"/>
+          <w:lang w:eastAsia="en-IN"/>
+        </w:rPr>
+        <w:t>=</w:t>
+      </w:r>
+      <w:proofErr w:type="gramEnd"/>
+      <w:r>
+        <w:rPr>
+          <w:rFonts w:ascii="Consolas" w:eastAsia="Times New Roman" w:hAnsi="Consolas" w:cs="Times New Roman"/>
+          <w:color w:val="B5CEA8"/>
+          <w:sz w:val="21"/>
+          <w:szCs w:val="21"/>
+          <w:lang w:eastAsia="en-IN"/>
+        </w:rPr>
+        <w:t>0</w:t>
+      </w:r>
+    </w:p>
+    <w:p>
+      <w:pPr>
+        <w:shd w:val="clear" w:color="auto" w:fill="1F1F1F"/>
+        <w:spacing w:after="0" w:line="285" w:lineRule="atLeast"/>
+        <w:rPr>
+          <w:rFonts w:ascii="Consolas" w:eastAsia="Times New Roman" w:hAnsi="Consolas" w:cs="Times New Roman"/>
+          <w:color w:val="CCCCCC"/>
+          <w:sz w:val="21"/>
+          <w:szCs w:val="21"/>
+          <w:lang w:eastAsia="en-IN"/>
+        </w:rPr>
+      </w:pPr>
+      <w:r>
+        <w:rPr>
+          <w:rFonts w:ascii="Consolas" w:eastAsia="Times New Roman" w:hAnsi="Consolas" w:cs="Times New Roman"/>
+          <w:color w:val="CCCCCC"/>
+          <w:sz w:val="21"/>
+          <w:szCs w:val="21"/>
+          <w:lang w:eastAsia="en-IN"/>
+        </w:rPr>
+        <w:t xml:space="preserve">        </w:t>
+      </w:r>
+      <w:proofErr w:type="gramStart"/>
+      <w:r>
+        <w:rPr>
+          <w:rFonts w:ascii="Consolas" w:eastAsia="Times New Roman" w:hAnsi="Consolas" w:cs="Times New Roman"/>
+          <w:color w:val="C586C0"/>
+          <w:sz w:val="21"/>
+          <w:szCs w:val="21"/>
+          <w:lang w:eastAsia="en-IN"/>
+        </w:rPr>
+        <w:t>while</w:t>
+      </w:r>
+      <w:r>
+        <w:rPr>
+          <w:rFonts w:ascii="Consolas" w:eastAsia="Times New Roman" w:hAnsi="Consolas" w:cs="Times New Roman"/>
+          <w:color w:val="CCCCCC"/>
+          <w:sz w:val="21"/>
+          <w:szCs w:val="21"/>
+          <w:lang w:eastAsia="en-IN"/>
+        </w:rPr>
+        <w:t>(</w:t>
+      </w:r>
+      <w:proofErr w:type="spellStart"/>
+      <w:proofErr w:type="gramEnd"/>
+      <w:r>
+        <w:rPr>
+          <w:rFonts w:ascii="Consolas" w:eastAsia="Times New Roman" w:hAnsi="Consolas" w:cs="Times New Roman"/>
+          <w:color w:val="DCDCAA"/>
+          <w:sz w:val="21"/>
+          <w:szCs w:val="21"/>
+          <w:lang w:eastAsia="en-IN"/>
+        </w:rPr>
+        <w:t>len</w:t>
+      </w:r>
+      <w:proofErr w:type="spellEnd"/>
+      <w:r>
+        <w:rPr>
+          <w:rFonts w:ascii="Consolas" w:eastAsia="Times New Roman" w:hAnsi="Consolas" w:cs="Times New Roman"/>
+          <w:color w:val="CCCCCC"/>
+          <w:sz w:val="21"/>
+          <w:szCs w:val="21"/>
+          <w:lang w:eastAsia="en-IN"/>
+        </w:rPr>
+        <w:t>(</w:t>
+      </w:r>
+      <w:proofErr w:type="spellStart"/>
+      <w:r>
+        <w:rPr>
+          <w:rFonts w:ascii="Consolas" w:eastAsia="Times New Roman" w:hAnsi="Consolas" w:cs="Times New Roman"/>
+          <w:color w:val="CCCCCC"/>
+          <w:sz w:val="21"/>
+          <w:szCs w:val="21"/>
+          <w:lang w:eastAsia="en-IN"/>
+        </w:rPr>
+        <w:t>arr</w:t>
+      </w:r>
+      <w:proofErr w:type="spellEnd"/>
+      <w:r>
+        <w:rPr>
+          <w:rFonts w:ascii="Consolas" w:eastAsia="Times New Roman" w:hAnsi="Consolas" w:cs="Times New Roman"/>
+          <w:color w:val="CCCCCC"/>
+          <w:sz w:val="21"/>
+          <w:szCs w:val="21"/>
+          <w:lang w:eastAsia="en-IN"/>
+        </w:rPr>
+        <w:t>)</w:t>
+      </w:r>
+      <w:r>
+        <w:rPr>
+          <w:rFonts w:ascii="Consolas" w:eastAsia="Times New Roman" w:hAnsi="Consolas" w:cs="Times New Roman"/>
+          <w:color w:val="D4D4D4"/>
+          <w:sz w:val="21"/>
+          <w:szCs w:val="21"/>
+          <w:lang w:eastAsia="en-IN"/>
+        </w:rPr>
+        <w:t>!=</w:t>
+      </w:r>
+      <w:r>
+        <w:rPr>
+          <w:rFonts w:ascii="Consolas" w:eastAsia="Times New Roman" w:hAnsi="Consolas" w:cs="Times New Roman"/>
+          <w:color w:val="B5CEA8"/>
+          <w:sz w:val="21"/>
+          <w:szCs w:val="21"/>
+          <w:lang w:eastAsia="en-IN"/>
+        </w:rPr>
+        <w:t>1</w:t>
+      </w:r>
+      <w:r>
+        <w:rPr>
+          <w:rFonts w:ascii="Consolas" w:eastAsia="Times New Roman" w:hAnsi="Consolas" w:cs="Times New Roman"/>
+          <w:color w:val="CCCCCC"/>
+          <w:sz w:val="21"/>
+          <w:szCs w:val="21"/>
+          <w:lang w:eastAsia="en-IN"/>
+        </w:rPr>
+        <w:t>):</w:t>
+      </w:r>
+    </w:p>
+    <w:p>
+      <w:pPr>
+        <w:shd w:val="clear" w:color="auto" w:fill="1F1F1F"/>
+        <w:spacing w:after="0" w:line="285" w:lineRule="atLeast"/>
+        <w:rPr>
+          <w:rFonts w:ascii="Consolas" w:eastAsia="Times New Roman" w:hAnsi="Consolas" w:cs="Times New Roman"/>
+          <w:color w:val="CCCCCC"/>
+          <w:sz w:val="21"/>
+          <w:szCs w:val="21"/>
+          <w:lang w:eastAsia="en-IN"/>
+        </w:rPr>
+      </w:pPr>
+      <w:r>
+        <w:rPr>
+          <w:rFonts w:ascii="Consolas" w:eastAsia="Times New Roman" w:hAnsi="Consolas" w:cs="Times New Roman"/>
+          <w:color w:val="CCCCCC"/>
+          <w:sz w:val="21"/>
+          <w:szCs w:val="21"/>
+          <w:lang w:eastAsia="en-IN"/>
+        </w:rPr>
+        <w:t xml:space="preserve">            x </w:t>
+      </w:r>
+      <w:r>
+        <w:rPr>
+          <w:rFonts w:ascii="Consolas" w:eastAsia="Times New Roman" w:hAnsi="Consolas" w:cs="Times New Roman"/>
+          <w:color w:val="D4D4D4"/>
+          <w:sz w:val="21"/>
+          <w:szCs w:val="21"/>
+          <w:lang w:eastAsia="en-IN"/>
+        </w:rPr>
+        <w:t>=</w:t>
+      </w:r>
+      <w:r>
+        <w:rPr>
+          <w:rFonts w:ascii="Consolas" w:eastAsia="Times New Roman" w:hAnsi="Consolas" w:cs="Times New Roman"/>
+          <w:color w:val="CCCCCC"/>
+          <w:sz w:val="21"/>
+          <w:szCs w:val="21"/>
+          <w:lang w:eastAsia="en-IN"/>
+        </w:rPr>
+        <w:t xml:space="preserve"> </w:t>
+      </w:r>
+      <w:proofErr w:type="spellStart"/>
+      <w:proofErr w:type="gramStart"/>
+      <w:r>
+        <w:rPr>
+          <w:rFonts w:ascii="Consolas" w:eastAsia="Times New Roman" w:hAnsi="Consolas" w:cs="Times New Roman"/>
+          <w:color w:val="CCCCCC"/>
+          <w:sz w:val="21"/>
+          <w:szCs w:val="21"/>
+          <w:lang w:eastAsia="en-IN"/>
+        </w:rPr>
+        <w:t>heapq.heappop</w:t>
+      </w:r>
+      <w:proofErr w:type="spellEnd"/>
+      <w:r>
+        <w:rPr>
+          <w:rFonts w:ascii="Consolas" w:eastAsia="Times New Roman" w:hAnsi="Consolas" w:cs="Times New Roman"/>
+          <w:color w:val="CCCCCC"/>
+          <w:sz w:val="21"/>
+          <w:szCs w:val="21"/>
+          <w:lang w:eastAsia="en-IN"/>
+        </w:rPr>
+        <w:t>(</w:t>
+      </w:r>
+      <w:proofErr w:type="spellStart"/>
+      <w:proofErr w:type="gramEnd"/>
+      <w:r>
+        <w:rPr>
+          <w:rFonts w:ascii="Consolas" w:eastAsia="Times New Roman" w:hAnsi="Consolas" w:cs="Times New Roman"/>
+          <w:color w:val="CCCCCC"/>
+          <w:sz w:val="21"/>
+          <w:szCs w:val="21"/>
+          <w:lang w:eastAsia="en-IN"/>
+        </w:rPr>
+        <w:t>arr</w:t>
+      </w:r>
+      <w:proofErr w:type="spellEnd"/>
+      <w:r>
+        <w:rPr>
+          <w:rFonts w:ascii="Consolas" w:eastAsia="Times New Roman" w:hAnsi="Consolas" w:cs="Times New Roman"/>
+          <w:color w:val="CCCCCC"/>
+          <w:sz w:val="21"/>
+          <w:szCs w:val="21"/>
+          <w:lang w:eastAsia="en-IN"/>
+        </w:rPr>
+        <w:t>)</w:t>
+      </w:r>
+    </w:p>
+    <w:p>
+      <w:pPr>
+        <w:shd w:val="clear" w:color="auto" w:fill="1F1F1F"/>
+        <w:spacing w:after="0" w:line="285" w:lineRule="atLeast"/>
+        <w:rPr>
+          <w:rFonts w:ascii="Consolas" w:eastAsia="Times New Roman" w:hAnsi="Consolas" w:cs="Times New Roman"/>
+          <w:color w:val="CCCCCC"/>
+          <w:sz w:val="21"/>
+          <w:szCs w:val="21"/>
+          <w:lang w:eastAsia="en-IN"/>
+        </w:rPr>
+      </w:pPr>
+      <w:r>
+        <w:rPr>
+          <w:rFonts w:ascii="Consolas" w:eastAsia="Times New Roman" w:hAnsi="Consolas" w:cs="Times New Roman"/>
+          <w:color w:val="CCCCCC"/>
+          <w:sz w:val="21"/>
+          <w:szCs w:val="21"/>
+          <w:lang w:eastAsia="en-IN"/>
+        </w:rPr>
+        <w:t xml:space="preserve">            y </w:t>
+      </w:r>
+      <w:r>
+        <w:rPr>
+          <w:rFonts w:ascii="Consolas" w:eastAsia="Times New Roman" w:hAnsi="Consolas" w:cs="Times New Roman"/>
+          <w:color w:val="D4D4D4"/>
+          <w:sz w:val="21"/>
+          <w:szCs w:val="21"/>
+          <w:lang w:eastAsia="en-IN"/>
+        </w:rPr>
+        <w:t>=</w:t>
+      </w:r>
+      <w:r>
+        <w:rPr>
+          <w:rFonts w:ascii="Consolas" w:eastAsia="Times New Roman" w:hAnsi="Consolas" w:cs="Times New Roman"/>
+          <w:color w:val="CCCCCC"/>
+          <w:sz w:val="21"/>
+          <w:szCs w:val="21"/>
+          <w:lang w:eastAsia="en-IN"/>
+        </w:rPr>
+        <w:t xml:space="preserve"> </w:t>
+      </w:r>
+      <w:proofErr w:type="spellStart"/>
+      <w:proofErr w:type="gramStart"/>
+      <w:r>
+        <w:rPr>
+          <w:rFonts w:ascii="Consolas" w:eastAsia="Times New Roman" w:hAnsi="Consolas" w:cs="Times New Roman"/>
+          <w:color w:val="CCCCCC"/>
+          <w:sz w:val="21"/>
+          <w:szCs w:val="21"/>
+          <w:lang w:eastAsia="en-IN"/>
+        </w:rPr>
+        <w:t>heapq.heappop</w:t>
+      </w:r>
+      <w:proofErr w:type="spellEnd"/>
+      <w:r>
+        <w:rPr>
+          <w:rFonts w:ascii="Consolas" w:eastAsia="Times New Roman" w:hAnsi="Consolas" w:cs="Times New Roman"/>
+          <w:color w:val="CCCCCC"/>
+          <w:sz w:val="21"/>
+          <w:szCs w:val="21"/>
+          <w:lang w:eastAsia="en-IN"/>
+        </w:rPr>
+        <w:t>(</w:t>
+      </w:r>
+      <w:proofErr w:type="spellStart"/>
+      <w:proofErr w:type="gramEnd"/>
+      <w:r>
+        <w:rPr>
+          <w:rFonts w:ascii="Consolas" w:eastAsia="Times New Roman" w:hAnsi="Consolas" w:cs="Times New Roman"/>
+          <w:color w:val="CCCCCC"/>
+          <w:sz w:val="21"/>
+          <w:szCs w:val="21"/>
+          <w:lang w:eastAsia="en-IN"/>
+        </w:rPr>
+        <w:t>arr</w:t>
+      </w:r>
+      <w:proofErr w:type="spellEnd"/>
+      <w:r>
+        <w:rPr>
+          <w:rFonts w:ascii="Consolas" w:eastAsia="Times New Roman" w:hAnsi="Consolas" w:cs="Times New Roman"/>
+          <w:color w:val="CCCCCC"/>
+          <w:sz w:val="21"/>
+          <w:szCs w:val="21"/>
+          <w:lang w:eastAsia="en-IN"/>
+        </w:rPr>
+        <w:t>)</w:t>
+      </w:r>
+    </w:p>
+    <w:p>
+      <w:pPr>
+        <w:shd w:val="clear" w:color="auto" w:fill="1F1F1F"/>
+        <w:spacing w:after="0" w:line="285" w:lineRule="atLeast"/>
+        <w:rPr>
+          <w:rFonts w:ascii="Consolas" w:eastAsia="Times New Roman" w:hAnsi="Consolas" w:cs="Times New Roman"/>
+          <w:color w:val="CCCCCC"/>
+          <w:sz w:val="21"/>
+          <w:szCs w:val="21"/>
+          <w:lang w:eastAsia="en-IN"/>
+        </w:rPr>
+      </w:pPr>
+      <w:r>
+        <w:rPr>
+          <w:rFonts w:ascii="Consolas" w:eastAsia="Times New Roman" w:hAnsi="Consolas" w:cs="Times New Roman"/>
+          <w:color w:val="CCCCCC"/>
+          <w:sz w:val="21"/>
+          <w:szCs w:val="21"/>
+          <w:lang w:eastAsia="en-IN"/>
+        </w:rPr>
+        <w:t xml:space="preserve">            </w:t>
+      </w:r>
+      <w:proofErr w:type="gramStart"/>
+      <w:r>
+        <w:rPr>
+          <w:rFonts w:ascii="Consolas" w:eastAsia="Times New Roman" w:hAnsi="Consolas" w:cs="Times New Roman"/>
+          <w:color w:val="CCCCCC"/>
+          <w:sz w:val="21"/>
+          <w:szCs w:val="21"/>
+          <w:lang w:eastAsia="en-IN"/>
+        </w:rPr>
+        <w:t>cost</w:t>
+      </w:r>
+      <w:proofErr w:type="gramEnd"/>
+      <w:r>
+        <w:rPr>
+          <w:rFonts w:ascii="Consolas" w:eastAsia="Times New Roman" w:hAnsi="Consolas" w:cs="Times New Roman"/>
+          <w:color w:val="CCCCCC"/>
+          <w:sz w:val="21"/>
+          <w:szCs w:val="21"/>
+          <w:lang w:eastAsia="en-IN"/>
+        </w:rPr>
+        <w:t xml:space="preserve"> </w:t>
+      </w:r>
+      <w:r>
+        <w:rPr>
+          <w:rFonts w:ascii="Consolas" w:eastAsia="Times New Roman" w:hAnsi="Consolas" w:cs="Times New Roman"/>
+          <w:color w:val="D4D4D4"/>
+          <w:sz w:val="21"/>
+          <w:szCs w:val="21"/>
+          <w:lang w:eastAsia="en-IN"/>
+        </w:rPr>
+        <w:t>+=</w:t>
+      </w:r>
+      <w:r>
+        <w:rPr>
+          <w:rFonts w:ascii="Consolas" w:eastAsia="Times New Roman" w:hAnsi="Consolas" w:cs="Times New Roman"/>
+          <w:color w:val="CCCCCC"/>
+          <w:sz w:val="21"/>
+          <w:szCs w:val="21"/>
+          <w:lang w:eastAsia="en-IN"/>
+        </w:rPr>
+        <w:t xml:space="preserve"> (</w:t>
+      </w:r>
+      <w:proofErr w:type="spellStart"/>
+      <w:r>
+        <w:rPr>
+          <w:rFonts w:ascii="Consolas" w:eastAsia="Times New Roman" w:hAnsi="Consolas" w:cs="Times New Roman"/>
+          <w:color w:val="CCCCCC"/>
+          <w:sz w:val="21"/>
+          <w:szCs w:val="21"/>
+          <w:lang w:eastAsia="en-IN"/>
+        </w:rPr>
+        <w:t>x</w:t>
+      </w:r>
+      <w:r>
+        <w:rPr>
+          <w:rFonts w:ascii="Consolas" w:eastAsia="Times New Roman" w:hAnsi="Consolas" w:cs="Times New Roman"/>
+          <w:color w:val="D4D4D4"/>
+          <w:sz w:val="21"/>
+          <w:szCs w:val="21"/>
+          <w:lang w:eastAsia="en-IN"/>
+        </w:rPr>
+        <w:t>+</w:t>
+      </w:r>
+      <w:r>
+        <w:rPr>
+          <w:rFonts w:ascii="Consolas" w:eastAsia="Times New Roman" w:hAnsi="Consolas" w:cs="Times New Roman"/>
+          <w:color w:val="CCCCCC"/>
+          <w:sz w:val="21"/>
+          <w:szCs w:val="21"/>
+          <w:lang w:eastAsia="en-IN"/>
+        </w:rPr>
+        <w:t>y</w:t>
+      </w:r>
+      <w:proofErr w:type="spellEnd"/>
+      <w:r>
+        <w:rPr>
+          <w:rFonts w:ascii="Consolas" w:eastAsia="Times New Roman" w:hAnsi="Consolas" w:cs="Times New Roman"/>
+          <w:color w:val="CCCCCC"/>
+          <w:sz w:val="21"/>
+          <w:szCs w:val="21"/>
+          <w:lang w:eastAsia="en-IN"/>
+        </w:rPr>
+        <w:t>)</w:t>
+      </w:r>
+    </w:p>
+    <w:p>
+      <w:pPr>
+        <w:shd w:val="clear" w:color="auto" w:fill="1F1F1F"/>
+        <w:spacing w:after="0" w:line="285" w:lineRule="atLeast"/>
+        <w:rPr>
+          <w:rFonts w:ascii="Consolas" w:eastAsia="Times New Roman" w:hAnsi="Consolas" w:cs="Times New Roman"/>
+          <w:color w:val="CCCCCC"/>
+          <w:sz w:val="21"/>
+          <w:szCs w:val="21"/>
+          <w:lang w:eastAsia="en-IN"/>
+        </w:rPr>
+      </w:pPr>
+      <w:r>
+        <w:rPr>
+          <w:rFonts w:ascii="Consolas" w:eastAsia="Times New Roman" w:hAnsi="Consolas" w:cs="Times New Roman"/>
+          <w:color w:val="CCCCCC"/>
+          <w:sz w:val="21"/>
+          <w:szCs w:val="21"/>
+          <w:lang w:eastAsia="en-IN"/>
+        </w:rPr>
+        <w:t xml:space="preserve">            </w:t>
+      </w:r>
+      <w:proofErr w:type="spellStart"/>
+      <w:proofErr w:type="gramStart"/>
+      <w:r>
+        <w:rPr>
+          <w:rFonts w:ascii="Consolas" w:eastAsia="Times New Roman" w:hAnsi="Consolas" w:cs="Times New Roman"/>
+          <w:color w:val="CCCCCC"/>
+          <w:sz w:val="21"/>
+          <w:szCs w:val="21"/>
+          <w:lang w:eastAsia="en-IN"/>
+        </w:rPr>
+        <w:t>heapq.heappush</w:t>
+      </w:r>
+      <w:proofErr w:type="spellEnd"/>
+      <w:r>
+        <w:rPr>
+          <w:rFonts w:ascii="Consolas" w:eastAsia="Times New Roman" w:hAnsi="Consolas" w:cs="Times New Roman"/>
+          <w:color w:val="CCCCCC"/>
+          <w:sz w:val="21"/>
+          <w:szCs w:val="21"/>
+          <w:lang w:eastAsia="en-IN"/>
+        </w:rPr>
+        <w:t>(</w:t>
+      </w:r>
+      <w:proofErr w:type="spellStart"/>
+      <w:proofErr w:type="gramEnd"/>
+      <w:r>
+        <w:rPr>
+          <w:rFonts w:ascii="Consolas" w:eastAsia="Times New Roman" w:hAnsi="Consolas" w:cs="Times New Roman"/>
+          <w:color w:val="CCCCCC"/>
+          <w:sz w:val="21"/>
+          <w:szCs w:val="21"/>
+          <w:lang w:eastAsia="en-IN"/>
+        </w:rPr>
+        <w:t>arr</w:t>
+      </w:r>
+      <w:proofErr w:type="spellEnd"/>
+      <w:r>
+        <w:rPr>
+          <w:rFonts w:ascii="Consolas" w:eastAsia="Times New Roman" w:hAnsi="Consolas" w:cs="Times New Roman"/>
+          <w:color w:val="CCCCCC"/>
+          <w:sz w:val="21"/>
+          <w:szCs w:val="21"/>
+          <w:lang w:eastAsia="en-IN"/>
+        </w:rPr>
+        <w:t>,(</w:t>
+      </w:r>
+      <w:proofErr w:type="spellStart"/>
+      <w:r>
+        <w:rPr>
+          <w:rFonts w:ascii="Consolas" w:eastAsia="Times New Roman" w:hAnsi="Consolas" w:cs="Times New Roman"/>
+          <w:color w:val="CCCCCC"/>
+          <w:sz w:val="21"/>
+          <w:szCs w:val="21"/>
+          <w:lang w:eastAsia="en-IN"/>
+        </w:rPr>
+        <w:t>x</w:t>
+      </w:r>
+      <w:r>
+        <w:rPr>
+          <w:rFonts w:ascii="Consolas" w:eastAsia="Times New Roman" w:hAnsi="Consolas" w:cs="Times New Roman"/>
+          <w:color w:val="D4D4D4"/>
+          <w:sz w:val="21"/>
+          <w:szCs w:val="21"/>
+          <w:lang w:eastAsia="en-IN"/>
+        </w:rPr>
+        <w:t>+</w:t>
+      </w:r>
+      <w:r>
+        <w:rPr>
+          <w:rFonts w:ascii="Consolas" w:eastAsia="Times New Roman" w:hAnsi="Consolas" w:cs="Times New Roman"/>
+          <w:color w:val="CCCCCC"/>
+          <w:sz w:val="21"/>
+          <w:szCs w:val="21"/>
+          <w:lang w:eastAsia="en-IN"/>
+        </w:rPr>
+        <w:t>y</w:t>
+      </w:r>
+      <w:proofErr w:type="spellEnd"/>
+      <w:r>
+        <w:rPr>
+          <w:rFonts w:ascii="Consolas" w:eastAsia="Times New Roman" w:hAnsi="Consolas" w:cs="Times New Roman"/>
+          <w:color w:val="CCCCCC"/>
+          <w:sz w:val="21"/>
+          <w:szCs w:val="21"/>
+          <w:lang w:eastAsia="en-IN"/>
+        </w:rPr>
+        <w:t>))</w:t>
+      </w:r>
+    </w:p>
+    <w:p>
+      <w:pPr>
+        <w:shd w:val="clear" w:color="auto" w:fill="1F1F1F"/>
+        <w:spacing w:after="0" w:line="285" w:lineRule="atLeast"/>
+        <w:rPr>
+          <w:rFonts w:ascii="Consolas" w:eastAsia="Times New Roman" w:hAnsi="Consolas" w:cs="Times New Roman"/>
+          <w:color w:val="CCCCCC"/>
+          <w:sz w:val="21"/>
+          <w:szCs w:val="21"/>
+          <w:lang w:eastAsia="en-IN"/>
+        </w:rPr>
+      </w:pPr>
+      <w:r>
+        <w:rPr>
+          <w:rFonts w:ascii="Consolas" w:eastAsia="Times New Roman" w:hAnsi="Consolas" w:cs="Times New Roman"/>
+          <w:color w:val="CCCCCC"/>
+          <w:sz w:val="21"/>
+          <w:szCs w:val="21"/>
+          <w:lang w:eastAsia="en-IN"/>
+        </w:rPr>
+        <w:t xml:space="preserve">        </w:t>
+      </w:r>
+      <w:proofErr w:type="gramStart"/>
+      <w:r>
+        <w:rPr>
+          <w:rFonts w:ascii="Consolas" w:eastAsia="Times New Roman" w:hAnsi="Consolas" w:cs="Times New Roman"/>
+          <w:color w:val="C586C0"/>
+          <w:sz w:val="21"/>
+          <w:szCs w:val="21"/>
+          <w:lang w:eastAsia="en-IN"/>
+        </w:rPr>
+        <w:t>return</w:t>
+      </w:r>
+      <w:proofErr w:type="gramEnd"/>
+      <w:r>
+        <w:rPr>
+          <w:rFonts w:ascii="Consolas" w:eastAsia="Times New Roman" w:hAnsi="Consolas" w:cs="Times New Roman"/>
+          <w:color w:val="CCCCCC"/>
+          <w:sz w:val="21"/>
+          <w:szCs w:val="21"/>
+          <w:lang w:eastAsia="en-IN"/>
+        </w:rPr>
+        <w:t xml:space="preserve"> cost</w:t>
+      </w:r>
+    </w:p>
+    <w:p>
+      <w:pPr>
+        <w:shd w:val="clear" w:color="auto" w:fill="1F1F1F"/>
+        <w:spacing w:after="0" w:line="285" w:lineRule="atLeast"/>
+        <w:rPr>
+          <w:rFonts w:ascii="Consolas" w:eastAsia="Times New Roman" w:hAnsi="Consolas" w:cs="Times New Roman"/>
+          <w:color w:val="CCCCCC"/>
+          <w:sz w:val="21"/>
+          <w:szCs w:val="21"/>
+          <w:lang w:eastAsia="en-IN"/>
+        </w:rPr>
+      </w:pPr>
+    </w:p>
+    <w:p>
+      <w:pPr>
+        <w:rPr>
+          <w:sz w:val="24"/>
+        </w:rPr>
+      </w:pPr>
+    </w:p>
+    <w:p>
+      <w:pPr>
+        <w:rPr>
+          <w:sz w:val="24"/>
+        </w:rPr>
+      </w:pPr>
+    </w:p>
+    <w:p>
+      <w:pPr>
+        <w:rPr>
+          <w:sz w:val="24"/>
+        </w:rPr>
+      </w:pPr>
+    </w:p>
+    <w:p>
+      <w:pPr>
+        <w:rPr>
+          <w:sz w:val="24"/>
+        </w:rPr>
+      </w:pPr>
+    </w:p>
+    <w:p>
+      <w:pPr>
+        <w:rPr>
+          <w:sz w:val="24"/>
+        </w:rPr>
+      </w:pPr>
+    </w:p>
+    <w:p>
+      <w:pPr>
+        <w:rPr>
+          <w:sz w:val="24"/>
+        </w:rPr>
+      </w:pPr>
+    </w:p>
+    <w:p>
+      <w:pPr>
+        <w:rPr>
+          <w:sz w:val="24"/>
+        </w:rPr>
+      </w:pPr>
+    </w:p>
+    <w:p>
+      <w:pPr>
+        <w:rPr>
+          <w:sz w:val="24"/>
+        </w:rPr>
+      </w:pPr>
+    </w:p>
+    <w:p>
+      <w:pPr>
+        <w:rPr>
+          <w:sz w:val="24"/>
+        </w:rPr>
+      </w:pPr>
+    </w:p>
+    <w:p>
+      <w:pPr>
+        <w:rPr>
+          <w:sz w:val="24"/>
+        </w:rPr>
+      </w:pPr>
+    </w:p>
+    <w:p>
+      <w:pPr>
+        <w:rPr>
+          <w:sz w:val="24"/>
+        </w:rPr>
+      </w:pPr>
+    </w:p>
+    <w:p>
+      <w:pPr>
+        <w:rPr>
+          <w:sz w:val="24"/>
+        </w:rPr>
+      </w:pPr>
+    </w:p>
+    <w:p>
+      <w:pPr>
+        <w:rPr>
+          <w:sz w:val="24"/>
+        </w:rPr>
+      </w:pPr>
+    </w:p>
     <w:sectPr>
       <w:footerReference w:type="default" r:id="rId19"/>
       <w:pgSz w:w="11906" w:h="16838" w:code="9"/>
@@ -18844,7 +20200,7 @@
         <w:noProof/>
         <w:color w:val="404040" w:themeColor="text1" w:themeTint="BF"/>
       </w:rPr>
-      <w:t>9</w:t>
+      <w:t>12</w:t>
     </w:r>
     <w:r>
       <w:rPr>
@@ -19006,6 +20362,95 @@
     </w:lvl>
   </w:abstractNum>
   <w:abstractNum w:abstractNumId="1" w15:restartNumberingAfterBreak="0">
+    <w:nsid w:val="1B316FBF"/>
+    <w:multiLevelType w:val="hybridMultilevel"/>
+    <w:tmpl w:val="F98E3F94"/>
+    <w:lvl w:ilvl="0" w:tplc="4009000F">
+      <w:start w:val="1"/>
+      <w:numFmt w:val="decimal"/>
+      <w:lvlText w:val="%1."/>
+      <w:lvlJc w:val="left"/>
+      <w:pPr>
+        <w:ind w:left="720" w:hanging="360"/>
+      </w:pPr>
+      <w:rPr>
+        <w:rFonts w:hint="default"/>
+      </w:rPr>
+    </w:lvl>
+    <w:lvl w:ilvl="1" w:tplc="40090019" w:tentative="1">
+      <w:start w:val="1"/>
+      <w:numFmt w:val="lowerLetter"/>
+      <w:lvlText w:val="%2."/>
+      <w:lvlJc w:val="left"/>
+      <w:pPr>
+        <w:ind w:left="1440" w:hanging="360"/>
+      </w:pPr>
+    </w:lvl>
+    <w:lvl w:ilvl="2" w:tplc="4009001B" w:tentative="1">
+      <w:start w:val="1"/>
+      <w:numFmt w:val="lowerRoman"/>
+      <w:lvlText w:val="%3."/>
+      <w:lvlJc w:val="right"/>
+      <w:pPr>
+        <w:ind w:left="2160" w:hanging="180"/>
+      </w:pPr>
+    </w:lvl>
+    <w:lvl w:ilvl="3" w:tplc="4009000F" w:tentative="1">
+      <w:start w:val="1"/>
+      <w:numFmt w:val="decimal"/>
+      <w:lvlText w:val="%4."/>
+      <w:lvlJc w:val="left"/>
+      <w:pPr>
+        <w:ind w:left="2880" w:hanging="360"/>
+      </w:pPr>
+    </w:lvl>
+    <w:lvl w:ilvl="4" w:tplc="40090019" w:tentative="1">
+      <w:start w:val="1"/>
+      <w:numFmt w:val="lowerLetter"/>
+      <w:lvlText w:val="%5."/>
+      <w:lvlJc w:val="left"/>
+      <w:pPr>
+        <w:ind w:left="3600" w:hanging="360"/>
+      </w:pPr>
+    </w:lvl>
+    <w:lvl w:ilvl="5" w:tplc="4009001B" w:tentative="1">
+      <w:start w:val="1"/>
+      <w:numFmt w:val="lowerRoman"/>
+      <w:lvlText w:val="%6."/>
+      <w:lvlJc w:val="right"/>
+      <w:pPr>
+        <w:ind w:left="4320" w:hanging="180"/>
+      </w:pPr>
+    </w:lvl>
+    <w:lvl w:ilvl="6" w:tplc="4009000F" w:tentative="1">
+      <w:start w:val="1"/>
+      <w:numFmt w:val="decimal"/>
+      <w:lvlText w:val="%7."/>
+      <w:lvlJc w:val="left"/>
+      <w:pPr>
+        <w:ind w:left="5040" w:hanging="360"/>
+      </w:pPr>
+    </w:lvl>
+    <w:lvl w:ilvl="7" w:tplc="40090019" w:tentative="1">
+      <w:start w:val="1"/>
+      <w:numFmt w:val="lowerLetter"/>
+      <w:lvlText w:val="%8."/>
+      <w:lvlJc w:val="left"/>
+      <w:pPr>
+        <w:ind w:left="5760" w:hanging="360"/>
+      </w:pPr>
+    </w:lvl>
+    <w:lvl w:ilvl="8" w:tplc="4009001B" w:tentative="1">
+      <w:start w:val="1"/>
+      <w:numFmt w:val="lowerRoman"/>
+      <w:lvlText w:val="%9."/>
+      <w:lvlJc w:val="right"/>
+      <w:pPr>
+        <w:ind w:left="6480" w:hanging="180"/>
+      </w:pPr>
+    </w:lvl>
+  </w:abstractNum>
+  <w:abstractNum w:abstractNumId="2" w15:restartNumberingAfterBreak="0">
     <w:nsid w:val="2B080122"/>
     <w:multiLevelType w:val="multilevel"/>
     <w:tmpl w:val="3DF8B49C"/>
@@ -19118,7 +20563,7 @@
       </w:pPr>
     </w:lvl>
   </w:abstractNum>
-  <w:abstractNum w:abstractNumId="2" w15:restartNumberingAfterBreak="0">
+  <w:abstractNum w:abstractNumId="3" w15:restartNumberingAfterBreak="0">
     <w:nsid w:val="37E914B4"/>
     <w:multiLevelType w:val="multilevel"/>
     <w:tmpl w:val="979E234E"/>
@@ -19267,7 +20712,7 @@
       </w:rPr>
     </w:lvl>
   </w:abstractNum>
-  <w:abstractNum w:abstractNumId="3" w15:restartNumberingAfterBreak="0">
+  <w:abstractNum w:abstractNumId="4" w15:restartNumberingAfterBreak="0">
     <w:nsid w:val="3C542D9F"/>
     <w:multiLevelType w:val="hybridMultilevel"/>
     <w:tmpl w:val="1C02DB1A"/>
@@ -19356,7 +20801,7 @@
       </w:pPr>
     </w:lvl>
   </w:abstractNum>
-  <w:abstractNum w:abstractNumId="4" w15:restartNumberingAfterBreak="0">
+  <w:abstractNum w:abstractNumId="5" w15:restartNumberingAfterBreak="0">
     <w:nsid w:val="4B4271BD"/>
     <w:multiLevelType w:val="hybridMultilevel"/>
     <w:tmpl w:val="4182788A"/>
@@ -19469,7 +20914,7 @@
       </w:rPr>
     </w:lvl>
   </w:abstractNum>
-  <w:abstractNum w:abstractNumId="5" w15:restartNumberingAfterBreak="0">
+  <w:abstractNum w:abstractNumId="6" w15:restartNumberingAfterBreak="0">
     <w:nsid w:val="577A1FFB"/>
     <w:multiLevelType w:val="hybridMultilevel"/>
     <w:tmpl w:val="D69CAC4C"/>
@@ -19558,7 +21003,7 @@
       </w:pPr>
     </w:lvl>
   </w:abstractNum>
-  <w:abstractNum w:abstractNumId="6" w15:restartNumberingAfterBreak="0">
+  <w:abstractNum w:abstractNumId="7" w15:restartNumberingAfterBreak="0">
     <w:nsid w:val="63A4626A"/>
     <w:multiLevelType w:val="hybridMultilevel"/>
     <w:tmpl w:val="F98E3F94"/>
@@ -19647,7 +21092,7 @@
       </w:pPr>
     </w:lvl>
   </w:abstractNum>
-  <w:abstractNum w:abstractNumId="7" w15:restartNumberingAfterBreak="0">
+  <w:abstractNum w:abstractNumId="8" w15:restartNumberingAfterBreak="0">
     <w:nsid w:val="66D41BF1"/>
     <w:multiLevelType w:val="hybridMultilevel"/>
     <w:tmpl w:val="4580C654"/>
@@ -19733,7 +21178,7 @@
       </w:pPr>
     </w:lvl>
   </w:abstractNum>
-  <w:abstractNum w:abstractNumId="8" w15:restartNumberingAfterBreak="0">
+  <w:abstractNum w:abstractNumId="9" w15:restartNumberingAfterBreak="0">
     <w:nsid w:val="6B24061C"/>
     <w:multiLevelType w:val="multilevel"/>
     <w:tmpl w:val="123253DE"/>
@@ -19882,7 +21327,7 @@
       </w:rPr>
     </w:lvl>
   </w:abstractNum>
-  <w:abstractNum w:abstractNumId="9" w15:restartNumberingAfterBreak="0">
+  <w:abstractNum w:abstractNumId="10" w15:restartNumberingAfterBreak="0">
     <w:nsid w:val="79FF058F"/>
     <w:multiLevelType w:val="multilevel"/>
     <w:tmpl w:val="C13EF76C"/>
@@ -20032,33 +21477,36 @@
     </w:lvl>
   </w:abstractNum>
   <w:num w:numId="1">
-    <w:abstractNumId w:val="5"/>
+    <w:abstractNumId w:val="6"/>
   </w:num>
   <w:num w:numId="2">
-    <w:abstractNumId w:val="6"/>
+    <w:abstractNumId w:val="7"/>
   </w:num>
   <w:num w:numId="3">
-    <w:abstractNumId w:val="8"/>
+    <w:abstractNumId w:val="9"/>
   </w:num>
   <w:num w:numId="4">
-    <w:abstractNumId w:val="7"/>
+    <w:abstractNumId w:val="8"/>
   </w:num>
   <w:num w:numId="5">
     <w:abstractNumId w:val="0"/>
   </w:num>
   <w:num w:numId="6">
-    <w:abstractNumId w:val="9"/>
+    <w:abstractNumId w:val="10"/>
   </w:num>
   <w:num w:numId="7">
+    <w:abstractNumId w:val="3"/>
+  </w:num>
+  <w:num w:numId="8">
+    <w:abstractNumId w:val="4"/>
+  </w:num>
+  <w:num w:numId="9">
+    <w:abstractNumId w:val="5"/>
+  </w:num>
+  <w:num w:numId="10">
     <w:abstractNumId w:val="2"/>
   </w:num>
-  <w:num w:numId="8">
-    <w:abstractNumId w:val="3"/>
-  </w:num>
-  <w:num w:numId="9">
-    <w:abstractNumId w:val="4"/>
-  </w:num>
-  <w:num w:numId="10">
+  <w:num w:numId="11">
     <w:abstractNumId w:val="1"/>
   </w:num>
   <w:numIdMacAtCleanup w:val="9"/>
@@ -20549,6 +21997,7 @@
   <w:style w:type="character" w:default="1" w:styleId="DefaultParagraphFont">
     <w:name w:val="Default Paragraph Font"/>
     <w:uiPriority w:val="1"/>
+    <w:semiHidden/>
     <w:unhideWhenUsed/>
   </w:style>
   <w:style w:type="table" w:default="1" w:styleId="TableNormal">
@@ -21260,7 +22709,7 @@
 </file>
 
 <file path=customXml/itemProps1.xml><?xml version="1.0" encoding="utf-8"?>
-<ds:datastoreItem xmlns:ds="http://schemas.openxmlformats.org/officeDocument/2006/customXml" ds:itemID="{826C2D74-69C8-47D6-BED2-CDCB656E58E4}">
+<ds:datastoreItem xmlns:ds="http://schemas.openxmlformats.org/officeDocument/2006/customXml" ds:itemID="{F66581BF-511E-4464-AB7C-D1AD5CF0EA28}">
   <ds:schemaRefs>
     <ds:schemaRef ds:uri="http://schemas.openxmlformats.org/officeDocument/2006/bibliography"/>
   </ds:schemaRefs>

</xml_diff>

<commit_message>
Updated notes for heap
</commit_message>
<xml_diff>
--- a/15. Heap + Priority Queue/Heap.docx
+++ b/15. Heap + Priority Queue/Heap.docx
@@ -96,7 +96,7 @@
             </w:rPr>
             <w:fldChar w:fldCharType="separate"/>
           </w:r>
-          <w:hyperlink w:anchor="_Toc203860977" w:history="1">
+          <w:hyperlink w:anchor="_Toc208549893" w:history="1">
             <w:r>
               <w:rPr>
                 <w:rStyle w:val="Hyperlink"/>
@@ -125,7 +125,7 @@
                 <w:noProof/>
                 <w:webHidden/>
               </w:rPr>
-              <w:instrText xml:space="preserve"> PAGEREF _Toc203860977 \h </w:instrText>
+              <w:instrText xml:space="preserve"> PAGEREF _Toc208549893 \h </w:instrText>
             </w:r>
             <w:r>
               <w:rPr>
@@ -168,7 +168,7 @@
               <w:lang w:eastAsia="en-IN"/>
             </w:rPr>
           </w:pPr>
-          <w:hyperlink w:anchor="_Toc203860978" w:history="1">
+          <w:hyperlink w:anchor="_Toc208549894" w:history="1">
             <w:r>
               <w:rPr>
                 <w:rStyle w:val="Hyperlink"/>
@@ -195,7 +195,7 @@
                 <w:noProof/>
                 <w:webHidden/>
               </w:rPr>
-              <w:instrText xml:space="preserve"> PAGEREF _Toc203860978 \h </w:instrText>
+              <w:instrText xml:space="preserve"> PAGEREF _Toc208549894 \h </w:instrText>
             </w:r>
             <w:r>
               <w:rPr>
@@ -238,7 +238,7 @@
               <w:lang w:eastAsia="en-IN"/>
             </w:rPr>
           </w:pPr>
-          <w:hyperlink w:anchor="_Toc203860979" w:history="1">
+          <w:hyperlink w:anchor="_Toc208549895" w:history="1">
             <w:r>
               <w:rPr>
                 <w:rStyle w:val="Hyperlink"/>
@@ -265,7 +265,7 @@
                 <w:noProof/>
                 <w:webHidden/>
               </w:rPr>
-              <w:instrText xml:space="preserve"> PAGEREF _Toc203860979 \h </w:instrText>
+              <w:instrText xml:space="preserve"> PAGEREF _Toc208549895 \h </w:instrText>
             </w:r>
             <w:r>
               <w:rPr>
@@ -308,7 +308,7 @@
               <w:lang w:eastAsia="en-IN"/>
             </w:rPr>
           </w:pPr>
-          <w:hyperlink w:anchor="_Toc203860980" w:history="1">
+          <w:hyperlink w:anchor="_Toc208549896" w:history="1">
             <w:r>
               <w:rPr>
                 <w:rStyle w:val="Hyperlink"/>
@@ -335,7 +335,7 @@
                 <w:noProof/>
                 <w:webHidden/>
               </w:rPr>
-              <w:instrText xml:space="preserve"> PAGEREF _Toc203860980 \h </w:instrText>
+              <w:instrText xml:space="preserve"> PAGEREF _Toc208549896 \h </w:instrText>
             </w:r>
             <w:r>
               <w:rPr>
@@ -378,7 +378,7 @@
               <w:lang w:eastAsia="en-IN"/>
             </w:rPr>
           </w:pPr>
-          <w:hyperlink w:anchor="_Toc203860981" w:history="1">
+          <w:hyperlink w:anchor="_Toc208549897" w:history="1">
             <w:r>
               <w:rPr>
                 <w:rStyle w:val="Hyperlink"/>
@@ -415,7 +415,7 @@
                 <w:noProof/>
                 <w:webHidden/>
               </w:rPr>
-              <w:instrText xml:space="preserve"> PAGEREF _Toc203860981 \h </w:instrText>
+              <w:instrText xml:space="preserve"> PAGEREF _Toc208549897 \h </w:instrText>
             </w:r>
             <w:r>
               <w:rPr>
@@ -459,7 +459,7 @@
               <w:lang w:eastAsia="en-IN"/>
             </w:rPr>
           </w:pPr>
-          <w:hyperlink w:anchor="_Toc203860982" w:history="1">
+          <w:hyperlink w:anchor="_Toc208549898" w:history="1">
             <w:r>
               <w:rPr>
                 <w:rStyle w:val="Hyperlink"/>
@@ -503,7 +503,7 @@
                 <w:noProof/>
                 <w:webHidden/>
               </w:rPr>
-              <w:instrText xml:space="preserve"> PAGEREF _Toc203860982 \h </w:instrText>
+              <w:instrText xml:space="preserve"> PAGEREF _Toc208549898 \h </w:instrText>
             </w:r>
             <w:r>
               <w:rPr>
@@ -547,7 +547,7 @@
               <w:lang w:eastAsia="en-IN"/>
             </w:rPr>
           </w:pPr>
-          <w:hyperlink w:anchor="_Toc203860983" w:history="1">
+          <w:hyperlink w:anchor="_Toc208549899" w:history="1">
             <w:r>
               <w:rPr>
                 <w:rStyle w:val="Hyperlink"/>
@@ -591,7 +591,7 @@
                 <w:noProof/>
                 <w:webHidden/>
               </w:rPr>
-              <w:instrText xml:space="preserve"> PAGEREF _Toc203860983 \h </w:instrText>
+              <w:instrText xml:space="preserve"> PAGEREF _Toc208549899 \h </w:instrText>
             </w:r>
             <w:r>
               <w:rPr>
@@ -635,7 +635,7 @@
               <w:lang w:eastAsia="en-IN"/>
             </w:rPr>
           </w:pPr>
-          <w:hyperlink w:anchor="_Toc203860984" w:history="1">
+          <w:hyperlink w:anchor="_Toc208549900" w:history="1">
             <w:r>
               <w:rPr>
                 <w:rStyle w:val="Hyperlink"/>
@@ -679,7 +679,7 @@
                 <w:noProof/>
                 <w:webHidden/>
               </w:rPr>
-              <w:instrText xml:space="preserve"> PAGEREF _Toc203860984 \h </w:instrText>
+              <w:instrText xml:space="preserve"> PAGEREF _Toc208549900 \h </w:instrText>
             </w:r>
             <w:r>
               <w:rPr>
@@ -723,7 +723,7 @@
               <w:lang w:eastAsia="en-IN"/>
             </w:rPr>
           </w:pPr>
-          <w:hyperlink w:anchor="_Toc203860985" w:history="1">
+          <w:hyperlink w:anchor="_Toc208549901" w:history="1">
             <w:r>
               <w:rPr>
                 <w:rStyle w:val="Hyperlink"/>
@@ -767,7 +767,7 @@
                 <w:noProof/>
                 <w:webHidden/>
               </w:rPr>
-              <w:instrText xml:space="preserve"> PAGEREF _Toc203860985 \h </w:instrText>
+              <w:instrText xml:space="preserve"> PAGEREF _Toc208549901 \h </w:instrText>
             </w:r>
             <w:r>
               <w:rPr>
@@ -811,7 +811,7 @@
               <w:lang w:eastAsia="en-IN"/>
             </w:rPr>
           </w:pPr>
-          <w:hyperlink w:anchor="_Toc203860986" w:history="1">
+          <w:hyperlink w:anchor="_Toc208549902" w:history="1">
             <w:r>
               <w:rPr>
                 <w:rStyle w:val="Hyperlink"/>
@@ -855,7 +855,7 @@
                 <w:noProof/>
                 <w:webHidden/>
               </w:rPr>
-              <w:instrText xml:space="preserve"> PAGEREF _Toc203860986 \h </w:instrText>
+              <w:instrText xml:space="preserve"> PAGEREF _Toc208549902 \h </w:instrText>
             </w:r>
             <w:r>
               <w:rPr>
@@ -899,7 +899,7 @@
               <w:lang w:eastAsia="en-IN"/>
             </w:rPr>
           </w:pPr>
-          <w:hyperlink w:anchor="_Toc203860987" w:history="1">
+          <w:hyperlink w:anchor="_Toc208549903" w:history="1">
             <w:r>
               <w:rPr>
                 <w:rStyle w:val="Hyperlink"/>
@@ -943,7 +943,95 @@
                 <w:noProof/>
                 <w:webHidden/>
               </w:rPr>
-              <w:instrText xml:space="preserve"> PAGEREF _Toc203860987 \h </w:instrText>
+              <w:instrText xml:space="preserve"> PAGEREF _Toc208549903 \h </w:instrText>
+            </w:r>
+            <w:r>
+              <w:rPr>
+                <w:noProof/>
+                <w:webHidden/>
+              </w:rPr>
+            </w:r>
+            <w:r>
+              <w:rPr>
+                <w:noProof/>
+                <w:webHidden/>
+              </w:rPr>
+              <w:fldChar w:fldCharType="separate"/>
+            </w:r>
+            <w:r>
+              <w:rPr>
+                <w:noProof/>
+                <w:webHidden/>
+              </w:rPr>
+              <w:t>5</w:t>
+            </w:r>
+            <w:r>
+              <w:rPr>
+                <w:noProof/>
+                <w:webHidden/>
+              </w:rPr>
+              <w:fldChar w:fldCharType="end"/>
+            </w:r>
+          </w:hyperlink>
+        </w:p>
+        <w:p>
+          <w:pPr>
+            <w:pStyle w:val="TOC3"/>
+            <w:tabs>
+              <w:tab w:val="left" w:pos="880"/>
+              <w:tab w:val="right" w:leader="underscore" w:pos="10456"/>
+            </w:tabs>
+            <w:rPr>
+              <w:rFonts w:eastAsiaTheme="minorEastAsia"/>
+              <w:noProof/>
+              <w:lang w:eastAsia="en-IN"/>
+            </w:rPr>
+          </w:pPr>
+          <w:hyperlink w:anchor="_Toc208549904" w:history="1">
+            <w:r>
+              <w:rPr>
+                <w:rStyle w:val="Hyperlink"/>
+                <w:rFonts w:cstheme="majorHAnsi"/>
+                <w:noProof/>
+              </w:rPr>
+              <w:t>7.</w:t>
+            </w:r>
+            <w:r>
+              <w:rPr>
+                <w:rFonts w:eastAsiaTheme="minorEastAsia"/>
+                <w:noProof/>
+                <w:lang w:eastAsia="en-IN"/>
+              </w:rPr>
+              <w:tab/>
+            </w:r>
+            <w:r>
+              <w:rPr>
+                <w:rStyle w:val="Hyperlink"/>
+                <w:rFonts w:cstheme="majorHAnsi"/>
+                <w:noProof/>
+              </w:rPr>
+              <w:t>Find K closest elements</w:t>
+            </w:r>
+            <w:r>
+              <w:rPr>
+                <w:noProof/>
+                <w:webHidden/>
+              </w:rPr>
+              <w:tab/>
+            </w:r>
+            <w:r>
+              <w:rPr>
+                <w:noProof/>
+                <w:webHidden/>
+              </w:rPr>
+              <w:fldChar w:fldCharType="begin"/>
+            </w:r>
+            <w:r>
+              <w:rPr>
+                <w:noProof/>
+                <w:webHidden/>
+              </w:rPr>
+              <w:instrText xml:space="preserve"> PAGEREF _Toc208549904 \h </w:instrText>
             </w:r>
             <w:r>
               <w:rPr>
@@ -986,7 +1074,7 @@
               <w:lang w:eastAsia="en-IN"/>
             </w:rPr>
           </w:pPr>
-          <w:hyperlink w:anchor="_Toc203860988" w:history="1">
+          <w:hyperlink w:anchor="_Toc208549905" w:history="1">
             <w:r>
               <w:rPr>
                 <w:rStyle w:val="Hyperlink"/>
@@ -1032,7 +1120,7 @@
                 <w:noProof/>
                 <w:webHidden/>
               </w:rPr>
-              <w:instrText xml:space="preserve"> PAGEREF _Toc203860988 \h </w:instrText>
+              <w:instrText xml:space="preserve"> PAGEREF _Toc208549905 \h </w:instrText>
             </w:r>
             <w:r>
               <w:rPr>
@@ -1076,14 +1164,14 @@
               <w:lang w:eastAsia="en-IN"/>
             </w:rPr>
           </w:pPr>
-          <w:hyperlink w:anchor="_Toc203860989" w:history="1">
+          <w:hyperlink w:anchor="_Toc208549906" w:history="1">
             <w:r>
               <w:rPr>
                 <w:rStyle w:val="Hyperlink"/>
                 <w:rFonts w:cstheme="majorHAnsi"/>
                 <w:noProof/>
               </w:rPr>
-              <w:t>7.</w:t>
+              <w:t>1.</w:t>
             </w:r>
             <w:r>
               <w:rPr>
@@ -1099,7 +1187,7 @@
                 <w:rFonts w:cstheme="majorHAnsi"/>
                 <w:noProof/>
               </w:rPr>
-              <w:t>Array Removal</w:t>
+              <w:t>Minimum cost of ropes</w:t>
             </w:r>
             <w:r>
               <w:rPr>
@@ -1120,7 +1208,7 @@
                 <w:noProof/>
                 <w:webHidden/>
               </w:rPr>
-              <w:instrText xml:space="preserve"> PAGEREF _Toc203860989 \h </w:instrText>
+              <w:instrText xml:space="preserve"> PAGEREF _Toc208549906 \h </w:instrText>
             </w:r>
             <w:r>
               <w:rPr>
@@ -1163,7 +1251,7 @@
               <w:lang w:eastAsia="en-IN"/>
             </w:rPr>
           </w:pPr>
-          <w:hyperlink w:anchor="_Toc203860990" w:history="1">
+          <w:hyperlink w:anchor="_Toc208549907" w:history="1">
             <w:r>
               <w:rPr>
                 <w:rStyle w:val="Hyperlink"/>
@@ -1200,7 +1288,7 @@
                 <w:noProof/>
                 <w:webHidden/>
               </w:rPr>
-              <w:instrText xml:space="preserve"> PAGEREF _Toc203860990 \h </w:instrText>
+              <w:instrText xml:space="preserve"> PAGEREF _Toc208549907 \h </w:instrText>
             </w:r>
             <w:r>
               <w:rPr>
@@ -1243,7 +1331,7 @@
               <w:lang w:eastAsia="en-IN"/>
             </w:rPr>
           </w:pPr>
-          <w:hyperlink w:anchor="_Toc203860991" w:history="1">
+          <w:hyperlink w:anchor="_Toc208549908" w:history="1">
             <w:r>
               <w:rPr>
                 <w:rStyle w:val="Hyperlink"/>
@@ -1272,7 +1360,7 @@
                 <w:noProof/>
                 <w:webHidden/>
               </w:rPr>
-              <w:instrText xml:space="preserve"> PAGEREF _Toc203860991 \h </w:instrText>
+              <w:instrText xml:space="preserve"> PAGEREF _Toc208549908 \h </w:instrText>
             </w:r>
             <w:r>
               <w:rPr>
@@ -1315,7 +1403,7 @@
               <w:lang w:eastAsia="en-IN"/>
             </w:rPr>
           </w:pPr>
-          <w:hyperlink w:anchor="_Toc203860992" w:history="1">
+          <w:hyperlink w:anchor="_Toc208549909" w:history="1">
             <w:r>
               <w:rPr>
                 <w:rStyle w:val="Hyperlink"/>
@@ -1343,7 +1431,7 @@
                 <w:noProof/>
                 <w:webHidden/>
               </w:rPr>
-              <w:instrText xml:space="preserve"> PAGEREF _Toc203860992 \h </w:instrText>
+              <w:instrText xml:space="preserve"> PAGEREF _Toc208549909 \h </w:instrText>
             </w:r>
             <w:r>
               <w:rPr>
@@ -1386,7 +1474,7 @@
               <w:lang w:eastAsia="en-IN"/>
             </w:rPr>
           </w:pPr>
-          <w:hyperlink w:anchor="_Toc203860993" w:history="1">
+          <w:hyperlink w:anchor="_Toc208549910" w:history="1">
             <w:r>
               <w:rPr>
                 <w:rStyle w:val="Hyperlink"/>
@@ -1414,7 +1502,7 @@
                 <w:noProof/>
                 <w:webHidden/>
               </w:rPr>
-              <w:instrText xml:space="preserve"> PAGEREF _Toc203860993 \h </w:instrText>
+              <w:instrText xml:space="preserve"> PAGEREF _Toc208549910 \h </w:instrText>
             </w:r>
             <w:r>
               <w:rPr>
@@ -1434,7 +1522,7 @@
                 <w:noProof/>
                 <w:webHidden/>
               </w:rPr>
-              <w:t>11</w:t>
+              <w:t>12</w:t>
             </w:r>
             <w:r>
               <w:rPr>
@@ -1580,7 +1668,7 @@
           <w:u w:val="single"/>
         </w:rPr>
       </w:pPr>
-      <w:bookmarkStart w:id="0" w:name="_Toc203860977"/>
+      <w:bookmarkStart w:id="0" w:name="_Toc208549893"/>
       <w:r>
         <w:rPr>
           <w:rFonts w:cstheme="majorHAnsi"/>
@@ -1600,7 +1688,7 @@
         <w:pStyle w:val="Heading2"/>
         <w:spacing w:after="240"/>
       </w:pPr>
-      <w:bookmarkStart w:id="1" w:name="_Toc203860978"/>
+      <w:bookmarkStart w:id="1" w:name="_Toc208549894"/>
       <w:r>
         <w:t>What is heap?</w:t>
       </w:r>
@@ -2189,7 +2277,7 @@
           <w:sz w:val="24"/>
         </w:rPr>
       </w:pPr>
-      <w:bookmarkStart w:id="2" w:name="_Toc203860979"/>
+      <w:bookmarkStart w:id="2" w:name="_Toc208549895"/>
       <w:r>
         <w:lastRenderedPageBreak/>
         <w:t>Heap implementation in python</w:t>
@@ -3710,7 +3798,7 @@
           <w:sz w:val="24"/>
         </w:rPr>
       </w:pPr>
-      <w:bookmarkStart w:id="3" w:name="_Toc203860980"/>
+      <w:bookmarkStart w:id="3" w:name="_Toc208549896"/>
       <w:r>
         <w:lastRenderedPageBreak/>
         <w:t>Custom Heap Implementation</w:t>
@@ -8510,7 +8598,7 @@
           <w:u w:val="single"/>
         </w:rPr>
       </w:pPr>
-      <w:bookmarkStart w:id="4" w:name="_Toc203860981"/>
+      <w:bookmarkStart w:id="4" w:name="_Toc208549897"/>
       <w:r>
         <w:rPr>
           <w:rFonts w:cstheme="majorHAnsi"/>
@@ -8552,7 +8640,7 @@
           <w:color w:val="1F4E79" w:themeColor="accent5" w:themeShade="80"/>
         </w:rPr>
       </w:pPr>
-      <w:bookmarkStart w:id="5" w:name="_Toc203860982"/>
+      <w:bookmarkStart w:id="5" w:name="_Toc208549898"/>
       <w:r>
         <w:rPr>
           <w:rFonts w:cstheme="majorHAnsi"/>
@@ -8594,29 +8682,7 @@
             <w:szCs w:val="24"/>
             <w:u w:val="none"/>
           </w:rPr>
-          <w:t>https://leetcode.com</w:t>
-        </w:r>
-        <w:r>
-          <w:rPr>
-            <w:rStyle w:val="Hyperlink"/>
-            <w:rFonts w:asciiTheme="majorHAnsi" w:hAnsiTheme="majorHAnsi" w:cstheme="majorHAnsi"/>
-            <w:color w:val="1F4E79" w:themeColor="accent5" w:themeShade="80"/>
-            <w:sz w:val="24"/>
-            <w:szCs w:val="24"/>
-            <w:u w:val="none"/>
-          </w:rPr>
-          <w:t>/</w:t>
-        </w:r>
-        <w:r>
-          <w:rPr>
-            <w:rStyle w:val="Hyperlink"/>
-            <w:rFonts w:asciiTheme="majorHAnsi" w:hAnsiTheme="majorHAnsi" w:cstheme="majorHAnsi"/>
-            <w:color w:val="1F4E79" w:themeColor="accent5" w:themeShade="80"/>
-            <w:sz w:val="24"/>
-            <w:szCs w:val="24"/>
-            <w:u w:val="none"/>
-          </w:rPr>
-          <w:t>problems/kth-largest-element-in-an-array/</w:t>
+          <w:t>https://leetcode.com/problems/kth-largest-element-in-an-array/</w:t>
         </w:r>
       </w:hyperlink>
     </w:p>
@@ -8633,7 +8699,7 @@
           <w:color w:val="1F4E79" w:themeColor="accent5" w:themeShade="80"/>
         </w:rPr>
       </w:pPr>
-      <w:bookmarkStart w:id="6" w:name="_Toc203860983"/>
+      <w:bookmarkStart w:id="6" w:name="_Toc208549899"/>
       <w:r>
         <w:rPr>
           <w:rFonts w:cstheme="majorHAnsi"/>
@@ -8682,29 +8748,7 @@
             <w:szCs w:val="24"/>
             <w:u w:val="none"/>
           </w:rPr>
-          <w:t>https://leetcode.com/problems/kth-</w:t>
-        </w:r>
-        <w:r>
-          <w:rPr>
-            <w:rStyle w:val="Hyperlink"/>
-            <w:rFonts w:asciiTheme="majorHAnsi" w:hAnsiTheme="majorHAnsi" w:cstheme="majorHAnsi"/>
-            <w:color w:val="1F4E79" w:themeColor="accent5" w:themeShade="80"/>
-            <w:sz w:val="24"/>
-            <w:szCs w:val="24"/>
-            <w:u w:val="none"/>
-          </w:rPr>
-          <w:t>l</w:t>
-        </w:r>
-        <w:r>
-          <w:rPr>
-            <w:rStyle w:val="Hyperlink"/>
-            <w:rFonts w:asciiTheme="majorHAnsi" w:hAnsiTheme="majorHAnsi" w:cstheme="majorHAnsi"/>
-            <w:color w:val="1F4E79" w:themeColor="accent5" w:themeShade="80"/>
-            <w:sz w:val="24"/>
-            <w:szCs w:val="24"/>
-            <w:u w:val="none"/>
-          </w:rPr>
-          <w:t>argest-element-in-a-stream/</w:t>
+          <w:t>https://leetcode.com/problems/kth-largest-element-in-a-stream/</w:t>
         </w:r>
       </w:hyperlink>
     </w:p>
@@ -8721,7 +8765,7 @@
           <w:color w:val="1F4E79" w:themeColor="accent5" w:themeShade="80"/>
         </w:rPr>
       </w:pPr>
-      <w:bookmarkStart w:id="7" w:name="_Toc203860984"/>
+      <w:bookmarkStart w:id="7" w:name="_Toc208549900"/>
       <w:r>
         <w:rPr>
           <w:rFonts w:cstheme="majorHAnsi"/>
@@ -8763,29 +8807,7 @@
             <w:szCs w:val="24"/>
             <w:u w:val="none"/>
           </w:rPr>
-          <w:t>https://leetcode.com/problems/final-array-state-</w:t>
-        </w:r>
-        <w:r>
-          <w:rPr>
-            <w:rStyle w:val="Hyperlink"/>
-            <w:rFonts w:asciiTheme="majorHAnsi" w:hAnsiTheme="majorHAnsi" w:cstheme="majorHAnsi"/>
-            <w:color w:val="1F4E79" w:themeColor="accent5" w:themeShade="80"/>
-            <w:sz w:val="24"/>
-            <w:szCs w:val="24"/>
-            <w:u w:val="none"/>
-          </w:rPr>
-          <w:t>a</w:t>
-        </w:r>
-        <w:r>
-          <w:rPr>
-            <w:rStyle w:val="Hyperlink"/>
-            <w:rFonts w:asciiTheme="majorHAnsi" w:hAnsiTheme="majorHAnsi" w:cstheme="majorHAnsi"/>
-            <w:color w:val="1F4E79" w:themeColor="accent5" w:themeShade="80"/>
-            <w:sz w:val="24"/>
-            <w:szCs w:val="24"/>
-            <w:u w:val="none"/>
-          </w:rPr>
-          <w:t>fter-k-multiplication-operations-i/</w:t>
+          <w:t>https://leetcode.com/problems/final-array-state-after-k-multiplication-operations-i/</w:t>
         </w:r>
       </w:hyperlink>
     </w:p>
@@ -8802,7 +8824,7 @@
           <w:color w:val="1F4E79" w:themeColor="accent5" w:themeShade="80"/>
         </w:rPr>
       </w:pPr>
-      <w:bookmarkStart w:id="8" w:name="_Toc203860985"/>
+      <w:bookmarkStart w:id="8" w:name="_Toc208549901"/>
       <w:r>
         <w:rPr>
           <w:rFonts w:cstheme="majorHAnsi"/>
@@ -8844,29 +8866,7 @@
             <w:szCs w:val="24"/>
             <w:u w:val="none"/>
           </w:rPr>
-          <w:t>https://leetcode.com/problems/</w:t>
-        </w:r>
-        <w:r>
-          <w:rPr>
-            <w:rStyle w:val="Hyperlink"/>
-            <w:rFonts w:asciiTheme="majorHAnsi" w:hAnsiTheme="majorHAnsi" w:cstheme="majorHAnsi"/>
-            <w:color w:val="1F4E79" w:themeColor="accent5" w:themeShade="80"/>
-            <w:sz w:val="24"/>
-            <w:szCs w:val="24"/>
-            <w:u w:val="none"/>
-          </w:rPr>
-          <w:t>s</w:t>
-        </w:r>
-        <w:r>
-          <w:rPr>
-            <w:rStyle w:val="Hyperlink"/>
-            <w:rFonts w:asciiTheme="majorHAnsi" w:hAnsiTheme="majorHAnsi" w:cstheme="majorHAnsi"/>
-            <w:color w:val="1F4E79" w:themeColor="accent5" w:themeShade="80"/>
-            <w:sz w:val="24"/>
-            <w:szCs w:val="24"/>
-            <w:u w:val="none"/>
-          </w:rPr>
-          <w:t>ort-array-by-increasing-frequency/</w:t>
+          <w:t>https://leetcode.com/problems/sort-array-by-increasing-frequency/</w:t>
         </w:r>
       </w:hyperlink>
     </w:p>
@@ -8883,7 +8883,7 @@
           <w:color w:val="1F4E79" w:themeColor="accent5" w:themeShade="80"/>
         </w:rPr>
       </w:pPr>
-      <w:bookmarkStart w:id="9" w:name="_Toc203860986"/>
+      <w:bookmarkStart w:id="9" w:name="_Toc208549902"/>
       <w:r>
         <w:rPr>
           <w:rFonts w:cstheme="majorHAnsi"/>
@@ -8925,29 +8925,7 @@
             <w:szCs w:val="24"/>
             <w:u w:val="none"/>
           </w:rPr>
-          <w:t>https://leetcod</w:t>
-        </w:r>
-        <w:r>
-          <w:rPr>
-            <w:rStyle w:val="Hyperlink"/>
-            <w:rFonts w:asciiTheme="majorHAnsi" w:hAnsiTheme="majorHAnsi" w:cstheme="majorHAnsi"/>
-            <w:color w:val="1F4E79" w:themeColor="accent5" w:themeShade="80"/>
-            <w:sz w:val="24"/>
-            <w:szCs w:val="24"/>
-            <w:u w:val="none"/>
-          </w:rPr>
-          <w:t>e</w:t>
-        </w:r>
-        <w:r>
-          <w:rPr>
-            <w:rStyle w:val="Hyperlink"/>
-            <w:rFonts w:asciiTheme="majorHAnsi" w:hAnsiTheme="majorHAnsi" w:cstheme="majorHAnsi"/>
-            <w:color w:val="1F4E79" w:themeColor="accent5" w:themeShade="80"/>
-            <w:sz w:val="24"/>
-            <w:szCs w:val="24"/>
-            <w:u w:val="none"/>
-          </w:rPr>
-          <w:t>.com/problems/minimum-amount-of-time-to-fill-cups/</w:t>
+          <w:t>https://leetcode.com/problems/minimum-amount-of-time-to-fill-cups/</w:t>
         </w:r>
       </w:hyperlink>
     </w:p>
@@ -8964,7 +8942,7 @@
           <w:color w:val="1F4E79" w:themeColor="accent5" w:themeShade="80"/>
         </w:rPr>
       </w:pPr>
-      <w:bookmarkStart w:id="10" w:name="_Toc203860987"/>
+      <w:bookmarkStart w:id="10" w:name="_Toc208549903"/>
       <w:r>
         <w:rPr>
           <w:rFonts w:cstheme="majorHAnsi"/>
@@ -9006,29 +8984,7 @@
             <w:szCs w:val="24"/>
             <w:u w:val="none"/>
           </w:rPr>
-          <w:t>https://leetcode.com/problems/</w:t>
-        </w:r>
-        <w:r>
-          <w:rPr>
-            <w:rStyle w:val="Hyperlink"/>
-            <w:rFonts w:asciiTheme="majorHAnsi" w:hAnsiTheme="majorHAnsi" w:cstheme="majorHAnsi"/>
-            <w:color w:val="1F4E79" w:themeColor="accent5" w:themeShade="80"/>
-            <w:sz w:val="24"/>
-            <w:szCs w:val="24"/>
-            <w:u w:val="none"/>
-          </w:rPr>
-          <w:t>f</w:t>
-        </w:r>
-        <w:r>
-          <w:rPr>
-            <w:rStyle w:val="Hyperlink"/>
-            <w:rFonts w:asciiTheme="majorHAnsi" w:hAnsiTheme="majorHAnsi" w:cstheme="majorHAnsi"/>
-            <w:color w:val="1F4E79" w:themeColor="accent5" w:themeShade="80"/>
-            <w:sz w:val="24"/>
-            <w:szCs w:val="24"/>
-            <w:u w:val="none"/>
-          </w:rPr>
-          <w:t>ind-subsequence-of-length-k-with-the-largest-sum/</w:t>
+          <w:t>https://leetcode.com/problems/find-subsequence-of-length-k-with-the-largest-sum/</w:t>
         </w:r>
       </w:hyperlink>
     </w:p>
@@ -9058,6 +9014,7 @@
           <w:color w:val="1F4E79" w:themeColor="accent5" w:themeShade="80"/>
         </w:rPr>
       </w:pPr>
+      <w:bookmarkStart w:id="11" w:name="_Toc208549904"/>
       <w:r>
         <w:rPr>
           <w:rFonts w:cstheme="majorHAnsi"/>
@@ -9065,6 +9022,7 @@
         </w:rPr>
         <w:t>Find K closest elements</w:t>
       </w:r>
+      <w:bookmarkEnd w:id="11"/>
     </w:p>
     <w:p>
       <w:pPr>
@@ -9255,45 +9213,14 @@
         <w:spacing w:after="0"/>
         <w:rPr>
           <w:rFonts w:asciiTheme="majorHAnsi" w:hAnsiTheme="majorHAnsi" w:cstheme="majorHAnsi"/>
-          <w:color w:val="1F4E79" w:themeColor="accent5" w:themeShade="80"/>
-          <w:sz w:val="24"/>
-          <w:szCs w:val="24"/>
-        </w:rPr>
-      </w:pPr>
-    </w:p>
-    <w:p>
-      <w:pPr>
-        <w:spacing w:after="0"/>
-        <w:rPr>
-          <w:rFonts w:asciiTheme="majorHAnsi" w:hAnsiTheme="majorHAnsi" w:cstheme="majorHAnsi"/>
-          <w:color w:val="1F4E79" w:themeColor="accent5" w:themeShade="80"/>
-          <w:sz w:val="24"/>
-          <w:szCs w:val="24"/>
-        </w:rPr>
-      </w:pPr>
-    </w:p>
-    <w:p>
-      <w:pPr>
-        <w:spacing w:after="0"/>
-        <w:rPr>
-          <w:rFonts w:asciiTheme="majorHAnsi" w:hAnsiTheme="majorHAnsi" w:cstheme="majorHAnsi"/>
-          <w:color w:val="1F4E79" w:themeColor="accent5" w:themeShade="80"/>
-          <w:sz w:val="24"/>
-          <w:szCs w:val="24"/>
-        </w:rPr>
-      </w:pPr>
-    </w:p>
-    <w:p>
-      <w:pPr>
-        <w:spacing w:after="0"/>
-        <w:rPr>
-          <w:rFonts w:asciiTheme="majorHAnsi" w:hAnsiTheme="majorHAnsi" w:cstheme="majorHAnsi"/>
           <w:b/>
           <w:color w:val="1F4E79" w:themeColor="accent5" w:themeShade="80"/>
           <w:sz w:val="24"/>
           <w:szCs w:val="24"/>
         </w:rPr>
       </w:pPr>
+      <w:bookmarkStart w:id="12" w:name="_GoBack"/>
+      <w:bookmarkEnd w:id="12"/>
     </w:p>
     <w:p>
       <w:pPr>
@@ -9305,13 +9232,14 @@
           <w:sz w:val="40"/>
         </w:rPr>
       </w:pPr>
-      <w:bookmarkStart w:id="11" w:name="_Toc203860988"/>
+      <w:bookmarkStart w:id="13" w:name="_Toc208549905"/>
       <w:r>
         <w:rPr>
           <w:rFonts w:cstheme="majorHAnsi"/>
           <w:b/>
           <w:sz w:val="40"/>
         </w:rPr>
+        <w:lastRenderedPageBreak/>
         <w:t>LEVEL</w:t>
       </w:r>
       <w:r>
@@ -9339,7 +9267,7 @@
         </w:rPr>
         <w:t>Medium</w:t>
       </w:r>
-      <w:bookmarkEnd w:id="11"/>
+      <w:bookmarkEnd w:id="13"/>
     </w:p>
     <w:p>
       <w:pPr>
@@ -9363,6 +9291,7 @@
           <w:color w:val="1F4E79" w:themeColor="accent5" w:themeShade="80"/>
         </w:rPr>
       </w:pPr>
+      <w:bookmarkStart w:id="14" w:name="_Toc208549906"/>
       <w:r>
         <w:rPr>
           <w:rFonts w:cstheme="majorHAnsi"/>
@@ -9370,6 +9299,7 @@
         </w:rPr>
         <w:t>Minimum cost of ropes</w:t>
       </w:r>
+      <w:bookmarkEnd w:id="14"/>
     </w:p>
     <w:p>
       <w:pPr>
@@ -9448,13 +9378,14 @@
           <w:u w:val="single"/>
         </w:rPr>
       </w:pPr>
-      <w:bookmarkStart w:id="12" w:name="_Toc138608496"/>
-      <w:bookmarkStart w:id="13" w:name="_Toc203860990"/>
+      <w:bookmarkStart w:id="15" w:name="_Toc138608496"/>
+      <w:bookmarkStart w:id="16" w:name="_Toc208549907"/>
       <w:r>
         <w:rPr>
           <w:rFonts w:cstheme="majorHAnsi"/>
           <w:sz w:val="40"/>
         </w:rPr>
+        <w:lastRenderedPageBreak/>
         <w:t>LEVEL 3:</w:t>
       </w:r>
       <w:r>
@@ -9465,7 +9396,7 @@
         </w:rPr>
         <w:t xml:space="preserve"> </w:t>
       </w:r>
-      <w:bookmarkEnd w:id="12"/>
+      <w:bookmarkEnd w:id="15"/>
       <w:r>
         <w:rPr>
           <w:rFonts w:cstheme="majorHAnsi"/>
@@ -9476,7 +9407,7 @@
         </w:rPr>
         <w:t>Difficult</w:t>
       </w:r>
-      <w:bookmarkEnd w:id="13"/>
+      <w:bookmarkEnd w:id="16"/>
     </w:p>
     <w:p>
       <w:pPr>
@@ -9501,7 +9432,7 @@
           <w:sz w:val="48"/>
         </w:rPr>
       </w:pPr>
-      <w:bookmarkStart w:id="14" w:name="_Toc203860991"/>
+      <w:bookmarkStart w:id="17" w:name="_Toc208549908"/>
       <w:r>
         <w:rPr>
           <w:rFonts w:cstheme="majorHAnsi"/>
@@ -9511,7 +9442,7 @@
         <w:lastRenderedPageBreak/>
         <w:t>SOLUTIONS:</w:t>
       </w:r>
-      <w:bookmarkEnd w:id="14"/>
+      <w:bookmarkEnd w:id="17"/>
     </w:p>
     <w:p>
       <w:pPr>
@@ -9521,7 +9452,7 @@
           <w:sz w:val="36"/>
         </w:rPr>
       </w:pPr>
-      <w:bookmarkStart w:id="15" w:name="_Toc203860992"/>
+      <w:bookmarkStart w:id="18" w:name="_Toc208549909"/>
       <w:r>
         <w:rPr>
           <w:b/>
@@ -9536,7 +9467,7 @@
         </w:rPr>
         <w:t>:</w:t>
       </w:r>
-      <w:bookmarkEnd w:id="15"/>
+      <w:bookmarkEnd w:id="18"/>
     </w:p>
     <w:p>
       <w:pPr>
@@ -19838,9 +19769,7 @@
           <w:sz w:val="36"/>
         </w:rPr>
       </w:pPr>
-      <w:bookmarkStart w:id="16" w:name="_Toc203860993"/>
-      <w:bookmarkStart w:id="17" w:name="_GoBack"/>
-      <w:bookmarkEnd w:id="17"/>
+      <w:bookmarkStart w:id="19" w:name="_Toc208549910"/>
       <w:r>
         <w:rPr>
           <w:b/>
@@ -19856,7 +19785,7 @@
         </w:rPr>
         <w:t>:</w:t>
       </w:r>
-      <w:bookmarkEnd w:id="16"/>
+      <w:bookmarkEnd w:id="19"/>
     </w:p>
     <w:p/>
     <w:p>
@@ -22975,6 +22904,7 @@
   <w:style w:type="character" w:default="1" w:styleId="DefaultParagraphFont">
     <w:name w:val="Default Paragraph Font"/>
     <w:uiPriority w:val="1"/>
+    <w:semiHidden/>
     <w:unhideWhenUsed/>
   </w:style>
   <w:style w:type="table" w:default="1" w:styleId="TableNormal">
@@ -23686,7 +23616,7 @@
 </file>
 
 <file path=customXml/itemProps1.xml><?xml version="1.0" encoding="utf-8"?>
-<ds:datastoreItem xmlns:ds="http://schemas.openxmlformats.org/officeDocument/2006/customXml" ds:itemID="{FA3992D3-0756-4904-BDF6-7E4CAB5773BC}">
+<ds:datastoreItem xmlns:ds="http://schemas.openxmlformats.org/officeDocument/2006/customXml" ds:itemID="{93DF914B-8D14-4850-97A2-6346CE1A0D39}">
   <ds:schemaRefs>
     <ds:schemaRef ds:uri="http://schemas.openxmlformats.org/officeDocument/2006/bibliography"/>
   </ds:schemaRefs>

</xml_diff>